<commit_message>
Update report and fix bugs in game.py
</commit_message>
<xml_diff>
--- a/Sprawozdanie.docx
+++ b/Sprawozdanie.docx
@@ -119,19 +119,7 @@
               <w:rPr>
                 <w:i/>
               </w:rPr>
-              <w:t>Nazwa</w:t>
-            </w:r>
-            <w:r>
-              <w:rPr>
-                <w:i/>
-              </w:rPr>
-              <w:t xml:space="preserve"> </w:t>
-            </w:r>
-            <w:r>
-              <w:rPr>
-                <w:i/>
-              </w:rPr>
-              <w:t>projektu</w:t>
+              <w:t>Nazwa projektu</w:t>
             </w:r>
             <w:r>
               <w:rPr>
@@ -713,8 +701,62 @@
       <w:pPr>
         <w:pStyle w:val="Nagwek1"/>
       </w:pPr>
-      <w:r>
-        <w:lastRenderedPageBreak/>
+    </w:p>
+    <w:p>
+      <w:pPr>
+        <w:pStyle w:val="Nagwek1"/>
+      </w:pPr>
+    </w:p>
+    <w:p>
+      <w:pPr>
+        <w:pStyle w:val="Nagwek1"/>
+      </w:pPr>
+    </w:p>
+    <w:p>
+      <w:pPr>
+        <w:pStyle w:val="Nagwek1"/>
+      </w:pPr>
+    </w:p>
+    <w:p>
+      <w:pPr>
+        <w:pStyle w:val="Nagwek1"/>
+      </w:pPr>
+    </w:p>
+    <w:p>
+      <w:pPr>
+        <w:pStyle w:val="Nagwek1"/>
+      </w:pPr>
+    </w:p>
+    <w:p>
+      <w:pPr>
+        <w:pStyle w:val="Nagwek1"/>
+      </w:pPr>
+    </w:p>
+    <w:p>
+      <w:pPr>
+        <w:pStyle w:val="Nagwek1"/>
+      </w:pPr>
+    </w:p>
+    <w:p>
+      <w:pPr>
+        <w:pStyle w:val="Nagwek1"/>
+      </w:pPr>
+    </w:p>
+    <w:p>
+      <w:pPr>
+        <w:pStyle w:val="Nagwek1"/>
+      </w:pPr>
+    </w:p>
+    <w:p>
+      <w:pPr>
+        <w:pStyle w:val="Nagwek1"/>
+      </w:pPr>
+    </w:p>
+    <w:p>
+      <w:pPr>
+        <w:pStyle w:val="Nagwek1"/>
+      </w:pPr>
+      <w:r>
         <w:t>1. Cel i zakres projektu</w:t>
       </w:r>
     </w:p>
@@ -762,12 +804,36 @@
         <w:pStyle w:val="Nagwek1"/>
       </w:pPr>
       <w:r>
+        <w:lastRenderedPageBreak/>
         <w:t>2. Schemat ideowy i połączeniowy</w:t>
       </w:r>
     </w:p>
     <w:p>
       <w:r>
-        <w:t>X</w:t>
+        <w:pict>
+          <v:shapetype id="_x0000_t75" coordsize="21600,21600" o:spt="75" o:preferrelative="t" path="m@4@5l@4@11@9@11@9@5xe" filled="f" stroked="f">
+            <v:stroke joinstyle="miter"/>
+            <v:formulas>
+              <v:f eqn="if lineDrawn pixelLineWidth 0"/>
+              <v:f eqn="sum @0 1 0"/>
+              <v:f eqn="sum 0 0 @1"/>
+              <v:f eqn="prod @2 1 2"/>
+              <v:f eqn="prod @3 21600 pixelWidth"/>
+              <v:f eqn="prod @3 21600 pixelHeight"/>
+              <v:f eqn="sum @0 0 1"/>
+              <v:f eqn="prod @6 1 2"/>
+              <v:f eqn="prod @7 21600 pixelWidth"/>
+              <v:f eqn="sum @8 21600 0"/>
+              <v:f eqn="prod @7 21600 pixelHeight"/>
+              <v:f eqn="sum @10 21600 0"/>
+            </v:formulas>
+            <v:path o:extrusionok="f" gradientshapeok="t" o:connecttype="rect"/>
+            <o:lock v:ext="edit" aspectratio="t"/>
+          </v:shapetype>
+          <v:shape id="_x0000_i1027" type="#_x0000_t75" style="width:510.45pt;height:287.2pt">
+            <v:imagedata r:id="rId5" o:title="VFVFV"/>
+          </v:shape>
+        </w:pict>
       </w:r>
     </w:p>
     <w:p>
@@ -844,6 +910,3540 @@
     </w:p>
     <w:p>
       <w:r>
+        <w:t>→ Rozpoczęcie obsługi danego pada w naszej grze:</w:t>
+      </w:r>
+    </w:p>
+    <w:p>
+      <w:pPr>
+        <w:shd w:val="clear" w:color="auto" w:fill="1E1E1E"/>
+        <w:spacing w:after="0" w:line="307" w:lineRule="atLeast"/>
+        <w:rPr>
+          <w:rFonts w:ascii="Consolas" w:eastAsia="Times New Roman" w:hAnsi="Consolas" w:cs="Times New Roman"/>
+          <w:color w:val="D4D4D4"/>
+          <w:sz w:val="23"/>
+          <w:szCs w:val="23"/>
+          <w:lang w:val="en-US"/>
+        </w:rPr>
+      </w:pPr>
+      <w:r>
+        <w:rPr>
+          <w:rFonts w:ascii="Consolas" w:eastAsia="Times New Roman" w:hAnsi="Consolas" w:cs="Times New Roman"/>
+          <w:color w:val="C586C0"/>
+          <w:sz w:val="23"/>
+          <w:szCs w:val="23"/>
+          <w:lang w:val="en-US"/>
+        </w:rPr>
+        <w:t>if</w:t>
+      </w:r>
+      <w:r>
+        <w:rPr>
+          <w:rFonts w:ascii="Consolas" w:eastAsia="Times New Roman" w:hAnsi="Consolas" w:cs="Times New Roman"/>
+          <w:color w:val="D4D4D4"/>
+          <w:sz w:val="23"/>
+          <w:szCs w:val="23"/>
+          <w:lang w:val="en-US"/>
+        </w:rPr>
+        <w:t> </w:t>
+      </w:r>
+      <w:proofErr w:type="spellStart"/>
+      <w:r>
+        <w:rPr>
+          <w:rFonts w:ascii="Consolas" w:eastAsia="Times New Roman" w:hAnsi="Consolas" w:cs="Times New Roman"/>
+          <w:color w:val="D4D4D4"/>
+          <w:sz w:val="23"/>
+          <w:szCs w:val="23"/>
+          <w:lang w:val="en-US"/>
+        </w:rPr>
+        <w:t>pygame.joystick.get_count</w:t>
+      </w:r>
+      <w:proofErr w:type="spellEnd"/>
+      <w:r>
+        <w:rPr>
+          <w:rFonts w:ascii="Consolas" w:eastAsia="Times New Roman" w:hAnsi="Consolas" w:cs="Times New Roman"/>
+          <w:color w:val="D4D4D4"/>
+          <w:sz w:val="23"/>
+          <w:szCs w:val="23"/>
+          <w:lang w:val="en-US"/>
+        </w:rPr>
+        <w:t>() &gt; </w:t>
+      </w:r>
+      <w:r>
+        <w:rPr>
+          <w:rFonts w:ascii="Consolas" w:eastAsia="Times New Roman" w:hAnsi="Consolas" w:cs="Times New Roman"/>
+          <w:color w:val="B5CEA8"/>
+          <w:sz w:val="23"/>
+          <w:szCs w:val="23"/>
+          <w:lang w:val="en-US"/>
+        </w:rPr>
+        <w:t>0</w:t>
+      </w:r>
+      <w:r>
+        <w:rPr>
+          <w:rFonts w:ascii="Consolas" w:eastAsia="Times New Roman" w:hAnsi="Consolas" w:cs="Times New Roman"/>
+          <w:color w:val="D4D4D4"/>
+          <w:sz w:val="23"/>
+          <w:szCs w:val="23"/>
+          <w:lang w:val="en-US"/>
+        </w:rPr>
+        <w:t>:</w:t>
+      </w:r>
+    </w:p>
+    <w:p>
+      <w:pPr>
+        <w:shd w:val="clear" w:color="auto" w:fill="1E1E1E"/>
+        <w:spacing w:after="0" w:line="307" w:lineRule="atLeast"/>
+        <w:rPr>
+          <w:rFonts w:ascii="Consolas" w:eastAsia="Times New Roman" w:hAnsi="Consolas" w:cs="Times New Roman"/>
+          <w:color w:val="D4D4D4"/>
+          <w:sz w:val="23"/>
+          <w:szCs w:val="23"/>
+          <w:lang w:val="en-US"/>
+        </w:rPr>
+      </w:pPr>
+      <w:r>
+        <w:rPr>
+          <w:rFonts w:ascii="Consolas" w:eastAsia="Times New Roman" w:hAnsi="Consolas" w:cs="Times New Roman"/>
+          <w:color w:val="D4D4D4"/>
+          <w:sz w:val="23"/>
+          <w:szCs w:val="23"/>
+          <w:lang w:val="en-US"/>
+        </w:rPr>
+        <w:t>    joystick = </w:t>
+      </w:r>
+      <w:proofErr w:type="spellStart"/>
+      <w:r>
+        <w:rPr>
+          <w:rFonts w:ascii="Consolas" w:eastAsia="Times New Roman" w:hAnsi="Consolas" w:cs="Times New Roman"/>
+          <w:color w:val="D4D4D4"/>
+          <w:sz w:val="23"/>
+          <w:szCs w:val="23"/>
+          <w:lang w:val="en-US"/>
+        </w:rPr>
+        <w:t>pygame.joystick.Joystick</w:t>
+      </w:r>
+      <w:proofErr w:type="spellEnd"/>
+      <w:r>
+        <w:rPr>
+          <w:rFonts w:ascii="Consolas" w:eastAsia="Times New Roman" w:hAnsi="Consolas" w:cs="Times New Roman"/>
+          <w:color w:val="D4D4D4"/>
+          <w:sz w:val="23"/>
+          <w:szCs w:val="23"/>
+          <w:lang w:val="en-US"/>
+        </w:rPr>
+        <w:t>(</w:t>
+      </w:r>
+      <w:r>
+        <w:rPr>
+          <w:rFonts w:ascii="Consolas" w:eastAsia="Times New Roman" w:hAnsi="Consolas" w:cs="Times New Roman"/>
+          <w:color w:val="B5CEA8"/>
+          <w:sz w:val="23"/>
+          <w:szCs w:val="23"/>
+          <w:lang w:val="en-US"/>
+        </w:rPr>
+        <w:t>0</w:t>
+      </w:r>
+      <w:r>
+        <w:rPr>
+          <w:rFonts w:ascii="Consolas" w:eastAsia="Times New Roman" w:hAnsi="Consolas" w:cs="Times New Roman"/>
+          <w:color w:val="D4D4D4"/>
+          <w:sz w:val="23"/>
+          <w:szCs w:val="23"/>
+          <w:lang w:val="en-US"/>
+        </w:rPr>
+        <w:t>)</w:t>
+      </w:r>
+    </w:p>
+    <w:p>
+      <w:pPr>
+        <w:shd w:val="clear" w:color="auto" w:fill="1E1E1E"/>
+        <w:spacing w:after="0" w:line="307" w:lineRule="atLeast"/>
+        <w:rPr>
+          <w:rFonts w:ascii="Consolas" w:eastAsia="Times New Roman" w:hAnsi="Consolas" w:cs="Times New Roman"/>
+          <w:color w:val="D4D4D4"/>
+          <w:sz w:val="23"/>
+          <w:szCs w:val="23"/>
+          <w:lang w:val="en-US"/>
+        </w:rPr>
+      </w:pPr>
+      <w:r>
+        <w:rPr>
+          <w:rFonts w:ascii="Consolas" w:eastAsia="Times New Roman" w:hAnsi="Consolas" w:cs="Times New Roman"/>
+          <w:color w:val="D4D4D4"/>
+          <w:sz w:val="23"/>
+          <w:szCs w:val="23"/>
+          <w:lang w:val="en-US"/>
+        </w:rPr>
+        <w:t>    </w:t>
+      </w:r>
+      <w:proofErr w:type="spellStart"/>
+      <w:r>
+        <w:rPr>
+          <w:rFonts w:ascii="Consolas" w:eastAsia="Times New Roman" w:hAnsi="Consolas" w:cs="Times New Roman"/>
+          <w:color w:val="D4D4D4"/>
+          <w:sz w:val="23"/>
+          <w:szCs w:val="23"/>
+          <w:lang w:val="en-US"/>
+        </w:rPr>
+        <w:t>joystick.init</w:t>
+      </w:r>
+      <w:proofErr w:type="spellEnd"/>
+      <w:r>
+        <w:rPr>
+          <w:rFonts w:ascii="Consolas" w:eastAsia="Times New Roman" w:hAnsi="Consolas" w:cs="Times New Roman"/>
+          <w:color w:val="D4D4D4"/>
+          <w:sz w:val="23"/>
+          <w:szCs w:val="23"/>
+          <w:lang w:val="en-US"/>
+        </w:rPr>
+        <w:t>()</w:t>
+      </w:r>
+    </w:p>
+    <w:p>
+      <w:pPr>
+        <w:rPr>
+          <w:lang w:val="en-US"/>
+        </w:rPr>
+      </w:pPr>
+    </w:p>
+    <w:p>
+      <w:r>
+        <w:t>→ Główna cześć gry:</w:t>
+      </w:r>
+    </w:p>
+    <w:p>
+      <w:pPr>
+        <w:shd w:val="clear" w:color="auto" w:fill="1E1E1E"/>
+        <w:spacing w:after="0" w:line="307" w:lineRule="atLeast"/>
+        <w:rPr>
+          <w:rFonts w:ascii="Consolas" w:eastAsia="Times New Roman" w:hAnsi="Consolas" w:cs="Times New Roman"/>
+          <w:color w:val="D4D4D4"/>
+          <w:sz w:val="23"/>
+          <w:szCs w:val="23"/>
+        </w:rPr>
+      </w:pPr>
+      <w:proofErr w:type="spellStart"/>
+      <w:r>
+        <w:rPr>
+          <w:rFonts w:ascii="Consolas" w:eastAsia="Times New Roman" w:hAnsi="Consolas" w:cs="Times New Roman"/>
+          <w:color w:val="569CD6"/>
+          <w:sz w:val="23"/>
+          <w:szCs w:val="23"/>
+        </w:rPr>
+        <w:t>def</w:t>
+      </w:r>
+      <w:proofErr w:type="spellEnd"/>
+      <w:r>
+        <w:rPr>
+          <w:rFonts w:ascii="Consolas" w:eastAsia="Times New Roman" w:hAnsi="Consolas" w:cs="Times New Roman"/>
+          <w:color w:val="D4D4D4"/>
+          <w:sz w:val="23"/>
+          <w:szCs w:val="23"/>
+        </w:rPr>
+        <w:t> </w:t>
+      </w:r>
+      <w:proofErr w:type="spellStart"/>
+      <w:r>
+        <w:rPr>
+          <w:rFonts w:ascii="Consolas" w:eastAsia="Times New Roman" w:hAnsi="Consolas" w:cs="Times New Roman"/>
+          <w:color w:val="DCDCAA"/>
+          <w:sz w:val="23"/>
+          <w:szCs w:val="23"/>
+        </w:rPr>
+        <w:t>newGame</w:t>
+      </w:r>
+      <w:proofErr w:type="spellEnd"/>
+      <w:r>
+        <w:rPr>
+          <w:rFonts w:ascii="Consolas" w:eastAsia="Times New Roman" w:hAnsi="Consolas" w:cs="Times New Roman"/>
+          <w:color w:val="D4D4D4"/>
+          <w:sz w:val="23"/>
+          <w:szCs w:val="23"/>
+        </w:rPr>
+        <w:t>():</w:t>
+      </w:r>
+    </w:p>
+    <w:p>
+      <w:pPr>
+        <w:shd w:val="clear" w:color="auto" w:fill="1E1E1E"/>
+        <w:spacing w:after="0" w:line="307" w:lineRule="atLeast"/>
+        <w:rPr>
+          <w:rFonts w:ascii="Consolas" w:eastAsia="Times New Roman" w:hAnsi="Consolas" w:cs="Times New Roman"/>
+          <w:color w:val="D4D4D4"/>
+          <w:sz w:val="23"/>
+          <w:szCs w:val="23"/>
+          <w:lang w:val="en-US"/>
+        </w:rPr>
+      </w:pPr>
+      <w:r>
+        <w:rPr>
+          <w:rFonts w:ascii="Consolas" w:eastAsia="Times New Roman" w:hAnsi="Consolas" w:cs="Times New Roman"/>
+          <w:color w:val="D4D4D4"/>
+          <w:sz w:val="23"/>
+          <w:szCs w:val="23"/>
+        </w:rPr>
+        <w:t>    </w:t>
+      </w:r>
+      <w:r>
+        <w:rPr>
+          <w:rFonts w:ascii="Consolas" w:eastAsia="Times New Roman" w:hAnsi="Consolas" w:cs="Times New Roman"/>
+          <w:color w:val="569CD6"/>
+          <w:sz w:val="23"/>
+          <w:szCs w:val="23"/>
+          <w:lang w:val="en-US"/>
+        </w:rPr>
+        <w:t>global</w:t>
+      </w:r>
+      <w:r>
+        <w:rPr>
+          <w:rFonts w:ascii="Consolas" w:eastAsia="Times New Roman" w:hAnsi="Consolas" w:cs="Times New Roman"/>
+          <w:color w:val="D4D4D4"/>
+          <w:sz w:val="23"/>
+          <w:szCs w:val="23"/>
+          <w:lang w:val="en-US"/>
+        </w:rPr>
+        <w:t> snake</w:t>
+      </w:r>
+    </w:p>
+    <w:p>
+      <w:pPr>
+        <w:shd w:val="clear" w:color="auto" w:fill="1E1E1E"/>
+        <w:spacing w:after="0" w:line="307" w:lineRule="atLeast"/>
+        <w:rPr>
+          <w:rFonts w:ascii="Consolas" w:eastAsia="Times New Roman" w:hAnsi="Consolas" w:cs="Times New Roman"/>
+          <w:color w:val="D4D4D4"/>
+          <w:sz w:val="23"/>
+          <w:szCs w:val="23"/>
+          <w:lang w:val="en-US"/>
+        </w:rPr>
+      </w:pPr>
+      <w:r>
+        <w:rPr>
+          <w:rFonts w:ascii="Consolas" w:eastAsia="Times New Roman" w:hAnsi="Consolas" w:cs="Times New Roman"/>
+          <w:color w:val="D4D4D4"/>
+          <w:sz w:val="23"/>
+          <w:szCs w:val="23"/>
+          <w:lang w:val="en-US"/>
+        </w:rPr>
+        <w:t>    snake = Snake()</w:t>
+      </w:r>
+    </w:p>
+    <w:p>
+      <w:pPr>
+        <w:shd w:val="clear" w:color="auto" w:fill="1E1E1E"/>
+        <w:spacing w:after="0" w:line="307" w:lineRule="atLeast"/>
+        <w:rPr>
+          <w:rFonts w:ascii="Consolas" w:eastAsia="Times New Roman" w:hAnsi="Consolas" w:cs="Times New Roman"/>
+          <w:color w:val="D4D4D4"/>
+          <w:sz w:val="23"/>
+          <w:szCs w:val="23"/>
+          <w:lang w:val="en-US"/>
+        </w:rPr>
+      </w:pPr>
+      <w:r>
+        <w:rPr>
+          <w:rFonts w:ascii="Consolas" w:eastAsia="Times New Roman" w:hAnsi="Consolas" w:cs="Times New Roman"/>
+          <w:color w:val="D4D4D4"/>
+          <w:sz w:val="23"/>
+          <w:szCs w:val="23"/>
+          <w:lang w:val="en-US"/>
+        </w:rPr>
+        <w:t>    </w:t>
+      </w:r>
+      <w:r>
+        <w:rPr>
+          <w:rFonts w:ascii="Consolas" w:eastAsia="Times New Roman" w:hAnsi="Consolas" w:cs="Times New Roman"/>
+          <w:color w:val="569CD6"/>
+          <w:sz w:val="23"/>
+          <w:szCs w:val="23"/>
+          <w:lang w:val="en-US"/>
+        </w:rPr>
+        <w:t>global</w:t>
+      </w:r>
+      <w:r>
+        <w:rPr>
+          <w:rFonts w:ascii="Consolas" w:eastAsia="Times New Roman" w:hAnsi="Consolas" w:cs="Times New Roman"/>
+          <w:color w:val="D4D4D4"/>
+          <w:sz w:val="23"/>
+          <w:szCs w:val="23"/>
+          <w:lang w:val="en-US"/>
+        </w:rPr>
+        <w:t> </w:t>
+      </w:r>
+      <w:proofErr w:type="spellStart"/>
+      <w:r>
+        <w:rPr>
+          <w:rFonts w:ascii="Consolas" w:eastAsia="Times New Roman" w:hAnsi="Consolas" w:cs="Times New Roman"/>
+          <w:color w:val="D4D4D4"/>
+          <w:sz w:val="23"/>
+          <w:szCs w:val="23"/>
+          <w:lang w:val="en-US"/>
+        </w:rPr>
+        <w:t>cur_dir</w:t>
+      </w:r>
+      <w:proofErr w:type="spellEnd"/>
+    </w:p>
+    <w:p>
+      <w:pPr>
+        <w:shd w:val="clear" w:color="auto" w:fill="1E1E1E"/>
+        <w:spacing w:after="0" w:line="307" w:lineRule="atLeast"/>
+        <w:rPr>
+          <w:rFonts w:ascii="Consolas" w:eastAsia="Times New Roman" w:hAnsi="Consolas" w:cs="Times New Roman"/>
+          <w:color w:val="D4D4D4"/>
+          <w:sz w:val="23"/>
+          <w:szCs w:val="23"/>
+          <w:lang w:val="en-US"/>
+        </w:rPr>
+      </w:pPr>
+      <w:r>
+        <w:rPr>
+          <w:rFonts w:ascii="Consolas" w:eastAsia="Times New Roman" w:hAnsi="Consolas" w:cs="Times New Roman"/>
+          <w:color w:val="D4D4D4"/>
+          <w:sz w:val="23"/>
+          <w:szCs w:val="23"/>
+          <w:lang w:val="en-US"/>
+        </w:rPr>
+        <w:t>    </w:t>
+      </w:r>
+      <w:proofErr w:type="spellStart"/>
+      <w:r>
+        <w:rPr>
+          <w:rFonts w:ascii="Consolas" w:eastAsia="Times New Roman" w:hAnsi="Consolas" w:cs="Times New Roman"/>
+          <w:color w:val="D4D4D4"/>
+          <w:sz w:val="23"/>
+          <w:szCs w:val="23"/>
+          <w:lang w:val="en-US"/>
+        </w:rPr>
+        <w:t>cur_dir</w:t>
+      </w:r>
+      <w:proofErr w:type="spellEnd"/>
+      <w:r>
+        <w:rPr>
+          <w:rFonts w:ascii="Consolas" w:eastAsia="Times New Roman" w:hAnsi="Consolas" w:cs="Times New Roman"/>
+          <w:color w:val="D4D4D4"/>
+          <w:sz w:val="23"/>
+          <w:szCs w:val="23"/>
+          <w:lang w:val="en-US"/>
+        </w:rPr>
+        <w:t> = LEFT</w:t>
+      </w:r>
+    </w:p>
+    <w:p>
+      <w:pPr>
+        <w:shd w:val="clear" w:color="auto" w:fill="1E1E1E"/>
+        <w:spacing w:after="0" w:line="307" w:lineRule="atLeast"/>
+        <w:rPr>
+          <w:rFonts w:ascii="Consolas" w:eastAsia="Times New Roman" w:hAnsi="Consolas" w:cs="Times New Roman"/>
+          <w:color w:val="D4D4D4"/>
+          <w:sz w:val="23"/>
+          <w:szCs w:val="23"/>
+          <w:lang w:val="en-US"/>
+        </w:rPr>
+      </w:pPr>
+      <w:r>
+        <w:rPr>
+          <w:rFonts w:ascii="Consolas" w:eastAsia="Times New Roman" w:hAnsi="Consolas" w:cs="Times New Roman"/>
+          <w:color w:val="D4D4D4"/>
+          <w:sz w:val="23"/>
+          <w:szCs w:val="23"/>
+          <w:lang w:val="en-US"/>
+        </w:rPr>
+        <w:t>    </w:t>
+      </w:r>
+      <w:r>
+        <w:rPr>
+          <w:rFonts w:ascii="Consolas" w:eastAsia="Times New Roman" w:hAnsi="Consolas" w:cs="Times New Roman"/>
+          <w:color w:val="569CD6"/>
+          <w:sz w:val="23"/>
+          <w:szCs w:val="23"/>
+          <w:lang w:val="en-US"/>
+        </w:rPr>
+        <w:t>global</w:t>
+      </w:r>
+      <w:r>
+        <w:rPr>
+          <w:rFonts w:ascii="Consolas" w:eastAsia="Times New Roman" w:hAnsi="Consolas" w:cs="Times New Roman"/>
+          <w:color w:val="D4D4D4"/>
+          <w:sz w:val="23"/>
+          <w:szCs w:val="23"/>
+          <w:lang w:val="en-US"/>
+        </w:rPr>
+        <w:t> score</w:t>
+      </w:r>
+    </w:p>
+    <w:p>
+      <w:pPr>
+        <w:shd w:val="clear" w:color="auto" w:fill="1E1E1E"/>
+        <w:spacing w:after="0" w:line="307" w:lineRule="atLeast"/>
+        <w:rPr>
+          <w:rFonts w:ascii="Consolas" w:eastAsia="Times New Roman" w:hAnsi="Consolas" w:cs="Times New Roman"/>
+          <w:color w:val="D4D4D4"/>
+          <w:sz w:val="23"/>
+          <w:szCs w:val="23"/>
+          <w:lang w:val="en-US"/>
+        </w:rPr>
+      </w:pPr>
+      <w:r>
+        <w:rPr>
+          <w:rFonts w:ascii="Consolas" w:eastAsia="Times New Roman" w:hAnsi="Consolas" w:cs="Times New Roman"/>
+          <w:color w:val="D4D4D4"/>
+          <w:sz w:val="23"/>
+          <w:szCs w:val="23"/>
+          <w:lang w:val="en-US"/>
+        </w:rPr>
+        <w:t>    score = </w:t>
+      </w:r>
+      <w:r>
+        <w:rPr>
+          <w:rFonts w:ascii="Consolas" w:eastAsia="Times New Roman" w:hAnsi="Consolas" w:cs="Times New Roman"/>
+          <w:color w:val="B5CEA8"/>
+          <w:sz w:val="23"/>
+          <w:szCs w:val="23"/>
+          <w:lang w:val="en-US"/>
+        </w:rPr>
+        <w:t>0</w:t>
+      </w:r>
+    </w:p>
+    <w:p>
+      <w:pPr>
+        <w:shd w:val="clear" w:color="auto" w:fill="1E1E1E"/>
+        <w:spacing w:after="0" w:line="307" w:lineRule="atLeast"/>
+        <w:rPr>
+          <w:rFonts w:ascii="Consolas" w:eastAsia="Times New Roman" w:hAnsi="Consolas" w:cs="Times New Roman"/>
+          <w:color w:val="D4D4D4"/>
+          <w:sz w:val="23"/>
+          <w:szCs w:val="23"/>
+          <w:lang w:val="en-US"/>
+        </w:rPr>
+      </w:pPr>
+      <w:r>
+        <w:rPr>
+          <w:rFonts w:ascii="Consolas" w:eastAsia="Times New Roman" w:hAnsi="Consolas" w:cs="Times New Roman"/>
+          <w:color w:val="D4D4D4"/>
+          <w:sz w:val="23"/>
+          <w:szCs w:val="23"/>
+          <w:lang w:val="en-US"/>
+        </w:rPr>
+        <w:t>    </w:t>
+      </w:r>
+      <w:r>
+        <w:rPr>
+          <w:rFonts w:ascii="Consolas" w:eastAsia="Times New Roman" w:hAnsi="Consolas" w:cs="Times New Roman"/>
+          <w:color w:val="569CD6"/>
+          <w:sz w:val="23"/>
+          <w:szCs w:val="23"/>
+          <w:lang w:val="en-US"/>
+        </w:rPr>
+        <w:t>global</w:t>
+      </w:r>
+      <w:r>
+        <w:rPr>
+          <w:rFonts w:ascii="Consolas" w:eastAsia="Times New Roman" w:hAnsi="Consolas" w:cs="Times New Roman"/>
+          <w:color w:val="D4D4D4"/>
+          <w:sz w:val="23"/>
+          <w:szCs w:val="23"/>
+          <w:lang w:val="en-US"/>
+        </w:rPr>
+        <w:t> foods</w:t>
+      </w:r>
+    </w:p>
+    <w:p>
+      <w:pPr>
+        <w:shd w:val="clear" w:color="auto" w:fill="1E1E1E"/>
+        <w:spacing w:after="0" w:line="307" w:lineRule="atLeast"/>
+        <w:rPr>
+          <w:rFonts w:ascii="Consolas" w:eastAsia="Times New Roman" w:hAnsi="Consolas" w:cs="Times New Roman"/>
+          <w:color w:val="D4D4D4"/>
+          <w:sz w:val="23"/>
+          <w:szCs w:val="23"/>
+          <w:lang w:val="en-US"/>
+        </w:rPr>
+      </w:pPr>
+      <w:r>
+        <w:rPr>
+          <w:rFonts w:ascii="Consolas" w:eastAsia="Times New Roman" w:hAnsi="Consolas" w:cs="Times New Roman"/>
+          <w:color w:val="D4D4D4"/>
+          <w:sz w:val="23"/>
+          <w:szCs w:val="23"/>
+          <w:lang w:val="en-US"/>
+        </w:rPr>
+        <w:t>    foods = []</w:t>
+      </w:r>
+    </w:p>
+    <w:p>
+      <w:pPr>
+        <w:shd w:val="clear" w:color="auto" w:fill="1E1E1E"/>
+        <w:spacing w:after="0" w:line="307" w:lineRule="atLeast"/>
+        <w:rPr>
+          <w:rFonts w:ascii="Consolas" w:eastAsia="Times New Roman" w:hAnsi="Consolas" w:cs="Times New Roman"/>
+          <w:color w:val="D4D4D4"/>
+          <w:sz w:val="23"/>
+          <w:szCs w:val="23"/>
+          <w:lang w:val="en-US"/>
+        </w:rPr>
+      </w:pPr>
+      <w:r>
+        <w:rPr>
+          <w:rFonts w:ascii="Consolas" w:eastAsia="Times New Roman" w:hAnsi="Consolas" w:cs="Times New Roman"/>
+          <w:color w:val="D4D4D4"/>
+          <w:sz w:val="23"/>
+          <w:szCs w:val="23"/>
+          <w:lang w:val="en-US"/>
+        </w:rPr>
+        <w:lastRenderedPageBreak/>
+        <w:t>    </w:t>
+      </w:r>
+      <w:proofErr w:type="spellStart"/>
+      <w:r>
+        <w:rPr>
+          <w:rFonts w:ascii="Consolas" w:eastAsia="Times New Roman" w:hAnsi="Consolas" w:cs="Times New Roman"/>
+          <w:color w:val="D4D4D4"/>
+          <w:sz w:val="23"/>
+          <w:szCs w:val="23"/>
+          <w:lang w:val="en-US"/>
+        </w:rPr>
+        <w:t>mainLoop</w:t>
+      </w:r>
+      <w:proofErr w:type="spellEnd"/>
+      <w:r>
+        <w:rPr>
+          <w:rFonts w:ascii="Consolas" w:eastAsia="Times New Roman" w:hAnsi="Consolas" w:cs="Times New Roman"/>
+          <w:color w:val="D4D4D4"/>
+          <w:sz w:val="23"/>
+          <w:szCs w:val="23"/>
+          <w:lang w:val="en-US"/>
+        </w:rPr>
+        <w:t>()</w:t>
+      </w:r>
+    </w:p>
+    <w:p>
+      <w:pPr>
+        <w:shd w:val="clear" w:color="auto" w:fill="1E1E1E"/>
+        <w:spacing w:after="0" w:line="307" w:lineRule="atLeast"/>
+        <w:rPr>
+          <w:rFonts w:ascii="Consolas" w:eastAsia="Times New Roman" w:hAnsi="Consolas" w:cs="Times New Roman"/>
+          <w:color w:val="D4D4D4"/>
+          <w:sz w:val="23"/>
+          <w:szCs w:val="23"/>
+          <w:lang w:val="en-US"/>
+        </w:rPr>
+      </w:pPr>
+    </w:p>
+    <w:p>
+      <w:pPr>
+        <w:shd w:val="clear" w:color="auto" w:fill="1E1E1E"/>
+        <w:spacing w:after="0" w:line="307" w:lineRule="atLeast"/>
+        <w:rPr>
+          <w:rFonts w:ascii="Consolas" w:eastAsia="Times New Roman" w:hAnsi="Consolas" w:cs="Times New Roman"/>
+          <w:color w:val="D4D4D4"/>
+          <w:sz w:val="23"/>
+          <w:szCs w:val="23"/>
+          <w:lang w:val="en-US"/>
+        </w:rPr>
+      </w:pPr>
+      <w:r>
+        <w:rPr>
+          <w:rFonts w:ascii="Consolas" w:eastAsia="Times New Roman" w:hAnsi="Consolas" w:cs="Times New Roman"/>
+          <w:color w:val="569CD6"/>
+          <w:sz w:val="23"/>
+          <w:szCs w:val="23"/>
+          <w:lang w:val="en-US"/>
+        </w:rPr>
+        <w:t>def</w:t>
+      </w:r>
+      <w:r>
+        <w:rPr>
+          <w:rFonts w:ascii="Consolas" w:eastAsia="Times New Roman" w:hAnsi="Consolas" w:cs="Times New Roman"/>
+          <w:color w:val="D4D4D4"/>
+          <w:sz w:val="23"/>
+          <w:szCs w:val="23"/>
+          <w:lang w:val="en-US"/>
+        </w:rPr>
+        <w:t> </w:t>
+      </w:r>
+      <w:proofErr w:type="spellStart"/>
+      <w:r>
+        <w:rPr>
+          <w:rFonts w:ascii="Consolas" w:eastAsia="Times New Roman" w:hAnsi="Consolas" w:cs="Times New Roman"/>
+          <w:color w:val="DCDCAA"/>
+          <w:sz w:val="23"/>
+          <w:szCs w:val="23"/>
+          <w:lang w:val="en-US"/>
+        </w:rPr>
+        <w:t>mainLoop</w:t>
+      </w:r>
+      <w:proofErr w:type="spellEnd"/>
+      <w:r>
+        <w:rPr>
+          <w:rFonts w:ascii="Consolas" w:eastAsia="Times New Roman" w:hAnsi="Consolas" w:cs="Times New Roman"/>
+          <w:color w:val="D4D4D4"/>
+          <w:sz w:val="23"/>
+          <w:szCs w:val="23"/>
+          <w:lang w:val="en-US"/>
+        </w:rPr>
+        <w:t>():</w:t>
+      </w:r>
+    </w:p>
+    <w:p>
+      <w:pPr>
+        <w:shd w:val="clear" w:color="auto" w:fill="1E1E1E"/>
+        <w:spacing w:after="0" w:line="307" w:lineRule="atLeast"/>
+        <w:rPr>
+          <w:rFonts w:ascii="Consolas" w:eastAsia="Times New Roman" w:hAnsi="Consolas" w:cs="Times New Roman"/>
+          <w:color w:val="D4D4D4"/>
+          <w:sz w:val="23"/>
+          <w:szCs w:val="23"/>
+          <w:lang w:val="en-US"/>
+        </w:rPr>
+      </w:pPr>
+      <w:r>
+        <w:rPr>
+          <w:rFonts w:ascii="Consolas" w:eastAsia="Times New Roman" w:hAnsi="Consolas" w:cs="Times New Roman"/>
+          <w:color w:val="D4D4D4"/>
+          <w:sz w:val="23"/>
+          <w:szCs w:val="23"/>
+          <w:lang w:val="en-US"/>
+        </w:rPr>
+        <w:t>    </w:t>
+      </w:r>
+      <w:r>
+        <w:rPr>
+          <w:rFonts w:ascii="Consolas" w:eastAsia="Times New Roman" w:hAnsi="Consolas" w:cs="Times New Roman"/>
+          <w:color w:val="C586C0"/>
+          <w:sz w:val="23"/>
+          <w:szCs w:val="23"/>
+          <w:lang w:val="en-US"/>
+        </w:rPr>
+        <w:t>while</w:t>
+      </w:r>
+      <w:r>
+        <w:rPr>
+          <w:rFonts w:ascii="Consolas" w:eastAsia="Times New Roman" w:hAnsi="Consolas" w:cs="Times New Roman"/>
+          <w:color w:val="D4D4D4"/>
+          <w:sz w:val="23"/>
+          <w:szCs w:val="23"/>
+          <w:lang w:val="en-US"/>
+        </w:rPr>
+        <w:t> </w:t>
+      </w:r>
+      <w:r>
+        <w:rPr>
+          <w:rFonts w:ascii="Consolas" w:eastAsia="Times New Roman" w:hAnsi="Consolas" w:cs="Times New Roman"/>
+          <w:color w:val="569CD6"/>
+          <w:sz w:val="23"/>
+          <w:szCs w:val="23"/>
+          <w:lang w:val="en-US"/>
+        </w:rPr>
+        <w:t>True</w:t>
+      </w:r>
+      <w:r>
+        <w:rPr>
+          <w:rFonts w:ascii="Consolas" w:eastAsia="Times New Roman" w:hAnsi="Consolas" w:cs="Times New Roman"/>
+          <w:color w:val="D4D4D4"/>
+          <w:sz w:val="23"/>
+          <w:szCs w:val="23"/>
+          <w:lang w:val="en-US"/>
+        </w:rPr>
+        <w:t>:</w:t>
+      </w:r>
+    </w:p>
+    <w:p>
+      <w:pPr>
+        <w:shd w:val="clear" w:color="auto" w:fill="1E1E1E"/>
+        <w:spacing w:after="0" w:line="307" w:lineRule="atLeast"/>
+        <w:rPr>
+          <w:rFonts w:ascii="Consolas" w:eastAsia="Times New Roman" w:hAnsi="Consolas" w:cs="Times New Roman"/>
+          <w:color w:val="D4D4D4"/>
+          <w:sz w:val="23"/>
+          <w:szCs w:val="23"/>
+          <w:lang w:val="en-US"/>
+        </w:rPr>
+      </w:pPr>
+      <w:r>
+        <w:rPr>
+          <w:rFonts w:ascii="Consolas" w:eastAsia="Times New Roman" w:hAnsi="Consolas" w:cs="Times New Roman"/>
+          <w:color w:val="D4D4D4"/>
+          <w:sz w:val="23"/>
+          <w:szCs w:val="23"/>
+          <w:lang w:val="en-US"/>
+        </w:rPr>
+        <w:t>        </w:t>
+      </w:r>
+      <w:proofErr w:type="spellStart"/>
+      <w:r>
+        <w:rPr>
+          <w:rFonts w:ascii="Consolas" w:eastAsia="Times New Roman" w:hAnsi="Consolas" w:cs="Times New Roman"/>
+          <w:color w:val="D4D4D4"/>
+          <w:sz w:val="23"/>
+          <w:szCs w:val="23"/>
+          <w:lang w:val="en-US"/>
+        </w:rPr>
+        <w:t>handleEvents</w:t>
+      </w:r>
+      <w:proofErr w:type="spellEnd"/>
+      <w:r>
+        <w:rPr>
+          <w:rFonts w:ascii="Consolas" w:eastAsia="Times New Roman" w:hAnsi="Consolas" w:cs="Times New Roman"/>
+          <w:color w:val="D4D4D4"/>
+          <w:sz w:val="23"/>
+          <w:szCs w:val="23"/>
+          <w:lang w:val="en-US"/>
+        </w:rPr>
+        <w:t>(</w:t>
+      </w:r>
+      <w:proofErr w:type="spellStart"/>
+      <w:r>
+        <w:rPr>
+          <w:rFonts w:ascii="Consolas" w:eastAsia="Times New Roman" w:hAnsi="Consolas" w:cs="Times New Roman"/>
+          <w:color w:val="D4D4D4"/>
+          <w:sz w:val="23"/>
+          <w:szCs w:val="23"/>
+          <w:lang w:val="en-US"/>
+        </w:rPr>
+        <w:t>pygame.event.get</w:t>
+      </w:r>
+      <w:proofErr w:type="spellEnd"/>
+      <w:r>
+        <w:rPr>
+          <w:rFonts w:ascii="Consolas" w:eastAsia="Times New Roman" w:hAnsi="Consolas" w:cs="Times New Roman"/>
+          <w:color w:val="D4D4D4"/>
+          <w:sz w:val="23"/>
+          <w:szCs w:val="23"/>
+          <w:lang w:val="en-US"/>
+        </w:rPr>
+        <w:t>())</w:t>
+      </w:r>
+    </w:p>
+    <w:p>
+      <w:pPr>
+        <w:shd w:val="clear" w:color="auto" w:fill="1E1E1E"/>
+        <w:spacing w:after="0" w:line="307" w:lineRule="atLeast"/>
+        <w:rPr>
+          <w:rFonts w:ascii="Consolas" w:eastAsia="Times New Roman" w:hAnsi="Consolas" w:cs="Times New Roman"/>
+          <w:color w:val="D4D4D4"/>
+          <w:sz w:val="23"/>
+          <w:szCs w:val="23"/>
+          <w:lang w:val="en-US"/>
+        </w:rPr>
+      </w:pPr>
+      <w:r>
+        <w:rPr>
+          <w:rFonts w:ascii="Consolas" w:eastAsia="Times New Roman" w:hAnsi="Consolas" w:cs="Times New Roman"/>
+          <w:color w:val="D4D4D4"/>
+          <w:sz w:val="23"/>
+          <w:szCs w:val="23"/>
+          <w:lang w:val="en-US"/>
+        </w:rPr>
+        <w:t>        </w:t>
+      </w:r>
+      <w:proofErr w:type="spellStart"/>
+      <w:r>
+        <w:rPr>
+          <w:rFonts w:ascii="Consolas" w:eastAsia="Times New Roman" w:hAnsi="Consolas" w:cs="Times New Roman"/>
+          <w:color w:val="D4D4D4"/>
+          <w:sz w:val="23"/>
+          <w:szCs w:val="23"/>
+          <w:lang w:val="en-US"/>
+        </w:rPr>
+        <w:t>addFoodInRandomPositionAndTime</w:t>
+      </w:r>
+      <w:proofErr w:type="spellEnd"/>
+      <w:r>
+        <w:rPr>
+          <w:rFonts w:ascii="Consolas" w:eastAsia="Times New Roman" w:hAnsi="Consolas" w:cs="Times New Roman"/>
+          <w:color w:val="D4D4D4"/>
+          <w:sz w:val="23"/>
+          <w:szCs w:val="23"/>
+          <w:lang w:val="en-US"/>
+        </w:rPr>
+        <w:t>()</w:t>
+      </w:r>
+    </w:p>
+    <w:p>
+      <w:pPr>
+        <w:shd w:val="clear" w:color="auto" w:fill="1E1E1E"/>
+        <w:spacing w:after="0" w:line="307" w:lineRule="atLeast"/>
+        <w:rPr>
+          <w:rFonts w:ascii="Consolas" w:eastAsia="Times New Roman" w:hAnsi="Consolas" w:cs="Times New Roman"/>
+          <w:color w:val="D4D4D4"/>
+          <w:sz w:val="23"/>
+          <w:szCs w:val="23"/>
+          <w:lang w:val="en-US"/>
+        </w:rPr>
+      </w:pPr>
+      <w:r>
+        <w:rPr>
+          <w:rFonts w:ascii="Consolas" w:eastAsia="Times New Roman" w:hAnsi="Consolas" w:cs="Times New Roman"/>
+          <w:color w:val="D4D4D4"/>
+          <w:sz w:val="23"/>
+          <w:szCs w:val="23"/>
+          <w:lang w:val="en-US"/>
+        </w:rPr>
+        <w:t>        </w:t>
+      </w:r>
+      <w:proofErr w:type="spellStart"/>
+      <w:r>
+        <w:rPr>
+          <w:rFonts w:ascii="Consolas" w:eastAsia="Times New Roman" w:hAnsi="Consolas" w:cs="Times New Roman"/>
+          <w:color w:val="D4D4D4"/>
+          <w:sz w:val="23"/>
+          <w:szCs w:val="23"/>
+          <w:lang w:val="en-US"/>
+        </w:rPr>
+        <w:t>drawGameWindow</w:t>
+      </w:r>
+      <w:proofErr w:type="spellEnd"/>
+      <w:r>
+        <w:rPr>
+          <w:rFonts w:ascii="Consolas" w:eastAsia="Times New Roman" w:hAnsi="Consolas" w:cs="Times New Roman"/>
+          <w:color w:val="D4D4D4"/>
+          <w:sz w:val="23"/>
+          <w:szCs w:val="23"/>
+          <w:lang w:val="en-US"/>
+        </w:rPr>
+        <w:t>()</w:t>
+      </w:r>
+    </w:p>
+    <w:p>
+      <w:pPr>
+        <w:shd w:val="clear" w:color="auto" w:fill="1E1E1E"/>
+        <w:spacing w:after="0" w:line="307" w:lineRule="atLeast"/>
+        <w:rPr>
+          <w:rFonts w:ascii="Consolas" w:eastAsia="Times New Roman" w:hAnsi="Consolas" w:cs="Times New Roman"/>
+          <w:color w:val="D4D4D4"/>
+          <w:sz w:val="23"/>
+          <w:szCs w:val="23"/>
+          <w:lang w:val="en-US"/>
+        </w:rPr>
+      </w:pPr>
+      <w:r>
+        <w:rPr>
+          <w:rFonts w:ascii="Consolas" w:eastAsia="Times New Roman" w:hAnsi="Consolas" w:cs="Times New Roman"/>
+          <w:color w:val="D4D4D4"/>
+          <w:sz w:val="23"/>
+          <w:szCs w:val="23"/>
+          <w:lang w:val="en-US"/>
+        </w:rPr>
+        <w:t>        </w:t>
+      </w:r>
+      <w:proofErr w:type="spellStart"/>
+      <w:r>
+        <w:rPr>
+          <w:rFonts w:ascii="Consolas" w:eastAsia="Times New Roman" w:hAnsi="Consolas" w:cs="Times New Roman"/>
+          <w:color w:val="D4D4D4"/>
+          <w:sz w:val="23"/>
+          <w:szCs w:val="23"/>
+          <w:lang w:val="en-US"/>
+        </w:rPr>
+        <w:t>pygame.time.wait</w:t>
+      </w:r>
+      <w:proofErr w:type="spellEnd"/>
+      <w:r>
+        <w:rPr>
+          <w:rFonts w:ascii="Consolas" w:eastAsia="Times New Roman" w:hAnsi="Consolas" w:cs="Times New Roman"/>
+          <w:color w:val="D4D4D4"/>
+          <w:sz w:val="23"/>
+          <w:szCs w:val="23"/>
+          <w:lang w:val="en-US"/>
+        </w:rPr>
+        <w:t>(</w:t>
+      </w:r>
+      <w:r>
+        <w:rPr>
+          <w:rFonts w:ascii="Consolas" w:eastAsia="Times New Roman" w:hAnsi="Consolas" w:cs="Times New Roman"/>
+          <w:color w:val="B5CEA8"/>
+          <w:sz w:val="23"/>
+          <w:szCs w:val="23"/>
+          <w:lang w:val="en-US"/>
+        </w:rPr>
+        <w:t>1000</w:t>
+      </w:r>
+      <w:r>
+        <w:rPr>
+          <w:rFonts w:ascii="Consolas" w:eastAsia="Times New Roman" w:hAnsi="Consolas" w:cs="Times New Roman"/>
+          <w:color w:val="D4D4D4"/>
+          <w:sz w:val="23"/>
+          <w:szCs w:val="23"/>
+          <w:lang w:val="en-US"/>
+        </w:rPr>
+        <w:t>//GAME_FPS)</w:t>
+      </w:r>
+    </w:p>
+    <w:p>
+      <w:r>
+        <w:t xml:space="preserve">→ Klasa Segment która reprezentuje pojedynczy blok </w:t>
+      </w:r>
+      <w:r>
+        <w:t>na ekranie (składa się z nich sam wąż, jak i jedzenie)</w:t>
+      </w:r>
+      <w:r>
+        <w:t>:</w:t>
+      </w:r>
+    </w:p>
+    <w:p>
+      <w:pPr>
+        <w:shd w:val="clear" w:color="auto" w:fill="1E1E1E"/>
+        <w:spacing w:after="0" w:line="307" w:lineRule="atLeast"/>
+        <w:rPr>
+          <w:rFonts w:ascii="Consolas" w:eastAsia="Times New Roman" w:hAnsi="Consolas" w:cs="Times New Roman"/>
+          <w:color w:val="D4D4D4"/>
+          <w:sz w:val="23"/>
+          <w:szCs w:val="23"/>
+          <w:lang w:val="en-US"/>
+        </w:rPr>
+      </w:pPr>
+      <w:r>
+        <w:rPr>
+          <w:rFonts w:ascii="Consolas" w:eastAsia="Times New Roman" w:hAnsi="Consolas" w:cs="Times New Roman"/>
+          <w:color w:val="569CD6"/>
+          <w:sz w:val="23"/>
+          <w:szCs w:val="23"/>
+          <w:lang w:val="en-US"/>
+        </w:rPr>
+        <w:t>class</w:t>
+      </w:r>
+      <w:r>
+        <w:rPr>
+          <w:rFonts w:ascii="Consolas" w:eastAsia="Times New Roman" w:hAnsi="Consolas" w:cs="Times New Roman"/>
+          <w:color w:val="D4D4D4"/>
+          <w:sz w:val="23"/>
+          <w:szCs w:val="23"/>
+          <w:lang w:val="en-US"/>
+        </w:rPr>
+        <w:t> </w:t>
+      </w:r>
+      <w:r>
+        <w:rPr>
+          <w:rFonts w:ascii="Consolas" w:eastAsia="Times New Roman" w:hAnsi="Consolas" w:cs="Times New Roman"/>
+          <w:color w:val="4EC9B0"/>
+          <w:sz w:val="23"/>
+          <w:szCs w:val="23"/>
+          <w:lang w:val="en-US"/>
+        </w:rPr>
+        <w:t>Segment</w:t>
+      </w:r>
+      <w:r>
+        <w:rPr>
+          <w:rFonts w:ascii="Consolas" w:eastAsia="Times New Roman" w:hAnsi="Consolas" w:cs="Times New Roman"/>
+          <w:color w:val="D4D4D4"/>
+          <w:sz w:val="23"/>
+          <w:szCs w:val="23"/>
+          <w:lang w:val="en-US"/>
+        </w:rPr>
+        <w:t>:</w:t>
+      </w:r>
+    </w:p>
+    <w:p>
+      <w:pPr>
+        <w:shd w:val="clear" w:color="auto" w:fill="1E1E1E"/>
+        <w:spacing w:after="0" w:line="307" w:lineRule="atLeast"/>
+        <w:rPr>
+          <w:rFonts w:ascii="Consolas" w:eastAsia="Times New Roman" w:hAnsi="Consolas" w:cs="Times New Roman"/>
+          <w:color w:val="D4D4D4"/>
+          <w:sz w:val="23"/>
+          <w:szCs w:val="23"/>
+          <w:lang w:val="en-US"/>
+        </w:rPr>
+      </w:pPr>
+      <w:r>
+        <w:rPr>
+          <w:rFonts w:ascii="Consolas" w:eastAsia="Times New Roman" w:hAnsi="Consolas" w:cs="Times New Roman"/>
+          <w:color w:val="D4D4D4"/>
+          <w:sz w:val="23"/>
+          <w:szCs w:val="23"/>
+          <w:lang w:val="en-US"/>
+        </w:rPr>
+        <w:t>    </w:t>
+      </w:r>
+      <w:r>
+        <w:rPr>
+          <w:rFonts w:ascii="Consolas" w:eastAsia="Times New Roman" w:hAnsi="Consolas" w:cs="Times New Roman"/>
+          <w:color w:val="569CD6"/>
+          <w:sz w:val="23"/>
+          <w:szCs w:val="23"/>
+          <w:lang w:val="en-US"/>
+        </w:rPr>
+        <w:t>def</w:t>
+      </w:r>
+      <w:r>
+        <w:rPr>
+          <w:rFonts w:ascii="Consolas" w:eastAsia="Times New Roman" w:hAnsi="Consolas" w:cs="Times New Roman"/>
+          <w:color w:val="D4D4D4"/>
+          <w:sz w:val="23"/>
+          <w:szCs w:val="23"/>
+          <w:lang w:val="en-US"/>
+        </w:rPr>
+        <w:t> </w:t>
+      </w:r>
+      <w:r>
+        <w:rPr>
+          <w:rFonts w:ascii="Consolas" w:eastAsia="Times New Roman" w:hAnsi="Consolas" w:cs="Times New Roman"/>
+          <w:color w:val="DCDCAA"/>
+          <w:sz w:val="23"/>
+          <w:szCs w:val="23"/>
+          <w:lang w:val="en-US"/>
+        </w:rPr>
+        <w:t>__init__</w:t>
+      </w:r>
+      <w:r>
+        <w:rPr>
+          <w:rFonts w:ascii="Consolas" w:eastAsia="Times New Roman" w:hAnsi="Consolas" w:cs="Times New Roman"/>
+          <w:color w:val="D4D4D4"/>
+          <w:sz w:val="23"/>
+          <w:szCs w:val="23"/>
+          <w:lang w:val="en-US"/>
+        </w:rPr>
+        <w:t>(</w:t>
+      </w:r>
+      <w:r>
+        <w:rPr>
+          <w:rFonts w:ascii="Consolas" w:eastAsia="Times New Roman" w:hAnsi="Consolas" w:cs="Times New Roman"/>
+          <w:color w:val="9CDCFE"/>
+          <w:sz w:val="23"/>
+          <w:szCs w:val="23"/>
+          <w:lang w:val="en-US"/>
+        </w:rPr>
+        <w:t>self</w:t>
+      </w:r>
+      <w:r>
+        <w:rPr>
+          <w:rFonts w:ascii="Consolas" w:eastAsia="Times New Roman" w:hAnsi="Consolas" w:cs="Times New Roman"/>
+          <w:color w:val="D4D4D4"/>
+          <w:sz w:val="23"/>
+          <w:szCs w:val="23"/>
+          <w:lang w:val="en-US"/>
+        </w:rPr>
+        <w:t>, </w:t>
+      </w:r>
+      <w:r>
+        <w:rPr>
+          <w:rFonts w:ascii="Consolas" w:eastAsia="Times New Roman" w:hAnsi="Consolas" w:cs="Times New Roman"/>
+          <w:color w:val="9CDCFE"/>
+          <w:sz w:val="23"/>
+          <w:szCs w:val="23"/>
+          <w:lang w:val="en-US"/>
+        </w:rPr>
+        <w:t>x</w:t>
+      </w:r>
+      <w:r>
+        <w:rPr>
+          <w:rFonts w:ascii="Consolas" w:eastAsia="Times New Roman" w:hAnsi="Consolas" w:cs="Times New Roman"/>
+          <w:color w:val="D4D4D4"/>
+          <w:sz w:val="23"/>
+          <w:szCs w:val="23"/>
+          <w:lang w:val="en-US"/>
+        </w:rPr>
+        <w:t>: </w:t>
+      </w:r>
+      <w:proofErr w:type="spellStart"/>
+      <w:r>
+        <w:rPr>
+          <w:rFonts w:ascii="Consolas" w:eastAsia="Times New Roman" w:hAnsi="Consolas" w:cs="Times New Roman"/>
+          <w:color w:val="4EC9B0"/>
+          <w:sz w:val="23"/>
+          <w:szCs w:val="23"/>
+          <w:lang w:val="en-US"/>
+        </w:rPr>
+        <w:t>int</w:t>
+      </w:r>
+      <w:proofErr w:type="spellEnd"/>
+      <w:r>
+        <w:rPr>
+          <w:rFonts w:ascii="Consolas" w:eastAsia="Times New Roman" w:hAnsi="Consolas" w:cs="Times New Roman"/>
+          <w:color w:val="D4D4D4"/>
+          <w:sz w:val="23"/>
+          <w:szCs w:val="23"/>
+          <w:lang w:val="en-US"/>
+        </w:rPr>
+        <w:t>, </w:t>
+      </w:r>
+      <w:r>
+        <w:rPr>
+          <w:rFonts w:ascii="Consolas" w:eastAsia="Times New Roman" w:hAnsi="Consolas" w:cs="Times New Roman"/>
+          <w:color w:val="9CDCFE"/>
+          <w:sz w:val="23"/>
+          <w:szCs w:val="23"/>
+          <w:lang w:val="en-US"/>
+        </w:rPr>
+        <w:t>y</w:t>
+      </w:r>
+      <w:r>
+        <w:rPr>
+          <w:rFonts w:ascii="Consolas" w:eastAsia="Times New Roman" w:hAnsi="Consolas" w:cs="Times New Roman"/>
+          <w:color w:val="D4D4D4"/>
+          <w:sz w:val="23"/>
+          <w:szCs w:val="23"/>
+          <w:lang w:val="en-US"/>
+        </w:rPr>
+        <w:t>: </w:t>
+      </w:r>
+      <w:proofErr w:type="spellStart"/>
+      <w:r>
+        <w:rPr>
+          <w:rFonts w:ascii="Consolas" w:eastAsia="Times New Roman" w:hAnsi="Consolas" w:cs="Times New Roman"/>
+          <w:color w:val="4EC9B0"/>
+          <w:sz w:val="23"/>
+          <w:szCs w:val="23"/>
+          <w:lang w:val="en-US"/>
+        </w:rPr>
+        <w:t>int</w:t>
+      </w:r>
+      <w:proofErr w:type="spellEnd"/>
+      <w:r>
+        <w:rPr>
+          <w:rFonts w:ascii="Consolas" w:eastAsia="Times New Roman" w:hAnsi="Consolas" w:cs="Times New Roman"/>
+          <w:color w:val="D4D4D4"/>
+          <w:sz w:val="23"/>
+          <w:szCs w:val="23"/>
+          <w:lang w:val="en-US"/>
+        </w:rPr>
+        <w:t>, </w:t>
+      </w:r>
+      <w:r>
+        <w:rPr>
+          <w:rFonts w:ascii="Consolas" w:eastAsia="Times New Roman" w:hAnsi="Consolas" w:cs="Times New Roman"/>
+          <w:color w:val="9CDCFE"/>
+          <w:sz w:val="23"/>
+          <w:szCs w:val="23"/>
+          <w:lang w:val="en-US"/>
+        </w:rPr>
+        <w:t>dir</w:t>
+      </w:r>
+      <w:r>
+        <w:rPr>
+          <w:rFonts w:ascii="Consolas" w:eastAsia="Times New Roman" w:hAnsi="Consolas" w:cs="Times New Roman"/>
+          <w:color w:val="D4D4D4"/>
+          <w:sz w:val="23"/>
+          <w:szCs w:val="23"/>
+          <w:lang w:val="en-US"/>
+        </w:rPr>
+        <w:t>: </w:t>
+      </w:r>
+      <w:proofErr w:type="spellStart"/>
+      <w:r>
+        <w:rPr>
+          <w:rFonts w:ascii="Consolas" w:eastAsia="Times New Roman" w:hAnsi="Consolas" w:cs="Times New Roman"/>
+          <w:color w:val="4EC9B0"/>
+          <w:sz w:val="23"/>
+          <w:szCs w:val="23"/>
+          <w:lang w:val="en-US"/>
+        </w:rPr>
+        <w:t>int</w:t>
+      </w:r>
+      <w:proofErr w:type="spellEnd"/>
+      <w:r>
+        <w:rPr>
+          <w:rFonts w:ascii="Consolas" w:eastAsia="Times New Roman" w:hAnsi="Consolas" w:cs="Times New Roman"/>
+          <w:color w:val="D4D4D4"/>
+          <w:sz w:val="23"/>
+          <w:szCs w:val="23"/>
+          <w:lang w:val="en-US"/>
+        </w:rPr>
+        <w:t>):</w:t>
+      </w:r>
+      <w:r>
+        <w:rPr>
+          <w:rFonts w:ascii="Consolas" w:eastAsia="Times New Roman" w:hAnsi="Consolas" w:cs="Times New Roman"/>
+          <w:color w:val="D4D4D4"/>
+          <w:sz w:val="23"/>
+          <w:szCs w:val="23"/>
+          <w:lang w:val="en-US"/>
+        </w:rPr>
+        <w:t>…</w:t>
+      </w:r>
+      <w:r>
+        <w:rPr>
+          <w:rFonts w:ascii="Consolas" w:eastAsia="Times New Roman" w:hAnsi="Consolas" w:cs="Times New Roman"/>
+          <w:color w:val="D4D4D4"/>
+          <w:sz w:val="23"/>
+          <w:szCs w:val="23"/>
+          <w:lang w:val="en-US"/>
+        </w:rPr>
+        <w:br/>
+      </w:r>
+    </w:p>
+    <w:p>
+      <w:pPr>
+        <w:shd w:val="clear" w:color="auto" w:fill="1E1E1E"/>
+        <w:spacing w:after="0" w:line="307" w:lineRule="atLeast"/>
+        <w:rPr>
+          <w:rFonts w:ascii="Consolas" w:eastAsia="Times New Roman" w:hAnsi="Consolas" w:cs="Times New Roman"/>
+          <w:color w:val="D4D4D4"/>
+          <w:sz w:val="23"/>
+          <w:szCs w:val="23"/>
+          <w:lang w:val="en-US"/>
+        </w:rPr>
+      </w:pPr>
+      <w:r>
+        <w:rPr>
+          <w:rFonts w:ascii="Consolas" w:eastAsia="Times New Roman" w:hAnsi="Consolas" w:cs="Times New Roman"/>
+          <w:color w:val="569CD6"/>
+          <w:sz w:val="23"/>
+          <w:szCs w:val="23"/>
+          <w:lang w:val="en-US"/>
+        </w:rPr>
+        <w:t xml:space="preserve">    </w:t>
+      </w:r>
+      <w:r>
+        <w:rPr>
+          <w:rFonts w:ascii="Consolas" w:eastAsia="Times New Roman" w:hAnsi="Consolas" w:cs="Times New Roman"/>
+          <w:color w:val="569CD6"/>
+          <w:sz w:val="23"/>
+          <w:szCs w:val="23"/>
+          <w:lang w:val="en-US"/>
+        </w:rPr>
+        <w:t>def</w:t>
+      </w:r>
+      <w:r>
+        <w:rPr>
+          <w:rFonts w:ascii="Consolas" w:eastAsia="Times New Roman" w:hAnsi="Consolas" w:cs="Times New Roman"/>
+          <w:color w:val="D4D4D4"/>
+          <w:sz w:val="23"/>
+          <w:szCs w:val="23"/>
+          <w:lang w:val="en-US"/>
+        </w:rPr>
+        <w:t> </w:t>
+      </w:r>
+      <w:r>
+        <w:rPr>
+          <w:rFonts w:ascii="Consolas" w:eastAsia="Times New Roman" w:hAnsi="Consolas" w:cs="Times New Roman"/>
+          <w:color w:val="DCDCAA"/>
+          <w:sz w:val="23"/>
+          <w:szCs w:val="23"/>
+          <w:lang w:val="en-US"/>
+        </w:rPr>
+        <w:t>draw</w:t>
+      </w:r>
+      <w:r>
+        <w:rPr>
+          <w:rFonts w:ascii="Consolas" w:eastAsia="Times New Roman" w:hAnsi="Consolas" w:cs="Times New Roman"/>
+          <w:color w:val="D4D4D4"/>
+          <w:sz w:val="23"/>
+          <w:szCs w:val="23"/>
+          <w:lang w:val="en-US"/>
+        </w:rPr>
+        <w:t>(</w:t>
+      </w:r>
+      <w:r>
+        <w:rPr>
+          <w:rFonts w:ascii="Consolas" w:eastAsia="Times New Roman" w:hAnsi="Consolas" w:cs="Times New Roman"/>
+          <w:color w:val="9CDCFE"/>
+          <w:sz w:val="23"/>
+          <w:szCs w:val="23"/>
+          <w:lang w:val="en-US"/>
+        </w:rPr>
+        <w:t>self</w:t>
+      </w:r>
+      <w:r>
+        <w:rPr>
+          <w:rFonts w:ascii="Consolas" w:eastAsia="Times New Roman" w:hAnsi="Consolas" w:cs="Times New Roman"/>
+          <w:color w:val="D4D4D4"/>
+          <w:sz w:val="23"/>
+          <w:szCs w:val="23"/>
+          <w:lang w:val="en-US"/>
+        </w:rPr>
+        <w:t>, </w:t>
+      </w:r>
+      <w:r>
+        <w:rPr>
+          <w:rFonts w:ascii="Consolas" w:eastAsia="Times New Roman" w:hAnsi="Consolas" w:cs="Times New Roman"/>
+          <w:color w:val="9CDCFE"/>
+          <w:sz w:val="23"/>
+          <w:szCs w:val="23"/>
+          <w:lang w:val="en-US"/>
+        </w:rPr>
+        <w:t>color</w:t>
+      </w:r>
+      <w:r>
+        <w:rPr>
+          <w:rFonts w:ascii="Consolas" w:eastAsia="Times New Roman" w:hAnsi="Consolas" w:cs="Times New Roman"/>
+          <w:color w:val="D4D4D4"/>
+          <w:sz w:val="23"/>
+          <w:szCs w:val="23"/>
+          <w:lang w:val="en-US"/>
+        </w:rPr>
+        <w:t>=C_WHITE):</w:t>
+      </w:r>
+      <w:r>
+        <w:rPr>
+          <w:rFonts w:ascii="Consolas" w:eastAsia="Times New Roman" w:hAnsi="Consolas" w:cs="Times New Roman"/>
+          <w:color w:val="D4D4D4"/>
+          <w:sz w:val="23"/>
+          <w:szCs w:val="23"/>
+          <w:lang w:val="en-US"/>
+        </w:rPr>
+        <w:t>…</w:t>
+      </w:r>
+      <w:r>
+        <w:rPr>
+          <w:rFonts w:ascii="Consolas" w:eastAsia="Times New Roman" w:hAnsi="Consolas" w:cs="Times New Roman"/>
+          <w:color w:val="D4D4D4"/>
+          <w:sz w:val="23"/>
+          <w:szCs w:val="23"/>
+          <w:lang w:val="en-US"/>
+        </w:rPr>
+        <w:br/>
+      </w:r>
+    </w:p>
+    <w:p>
+      <w:pPr>
+        <w:shd w:val="clear" w:color="auto" w:fill="1E1E1E"/>
+        <w:spacing w:after="0" w:line="307" w:lineRule="atLeast"/>
+        <w:rPr>
+          <w:rFonts w:ascii="Consolas" w:eastAsia="Times New Roman" w:hAnsi="Consolas" w:cs="Times New Roman"/>
+          <w:color w:val="D4D4D4"/>
+          <w:sz w:val="23"/>
+          <w:szCs w:val="23"/>
+        </w:rPr>
+      </w:pPr>
+      <w:r>
+        <w:rPr>
+          <w:rFonts w:ascii="Consolas" w:eastAsia="Times New Roman" w:hAnsi="Consolas" w:cs="Times New Roman"/>
+          <w:color w:val="569CD6"/>
+          <w:sz w:val="23"/>
+          <w:szCs w:val="23"/>
+        </w:rPr>
+        <w:t xml:space="preserve">    </w:t>
+      </w:r>
+      <w:proofErr w:type="spellStart"/>
+      <w:r>
+        <w:rPr>
+          <w:rFonts w:ascii="Consolas" w:eastAsia="Times New Roman" w:hAnsi="Consolas" w:cs="Times New Roman"/>
+          <w:color w:val="569CD6"/>
+          <w:sz w:val="23"/>
+          <w:szCs w:val="23"/>
+        </w:rPr>
+        <w:t>def</w:t>
+      </w:r>
+      <w:proofErr w:type="spellEnd"/>
+      <w:r>
+        <w:rPr>
+          <w:rFonts w:ascii="Consolas" w:eastAsia="Times New Roman" w:hAnsi="Consolas" w:cs="Times New Roman"/>
+          <w:color w:val="D4D4D4"/>
+          <w:sz w:val="23"/>
+          <w:szCs w:val="23"/>
+        </w:rPr>
+        <w:t> </w:t>
+      </w:r>
+      <w:proofErr w:type="spellStart"/>
+      <w:r>
+        <w:rPr>
+          <w:rFonts w:ascii="Consolas" w:eastAsia="Times New Roman" w:hAnsi="Consolas" w:cs="Times New Roman"/>
+          <w:color w:val="DCDCAA"/>
+          <w:sz w:val="23"/>
+          <w:szCs w:val="23"/>
+        </w:rPr>
+        <w:t>update</w:t>
+      </w:r>
+      <w:proofErr w:type="spellEnd"/>
+      <w:r>
+        <w:rPr>
+          <w:rFonts w:ascii="Consolas" w:eastAsia="Times New Roman" w:hAnsi="Consolas" w:cs="Times New Roman"/>
+          <w:color w:val="D4D4D4"/>
+          <w:sz w:val="23"/>
+          <w:szCs w:val="23"/>
+        </w:rPr>
+        <w:t>(</w:t>
+      </w:r>
+      <w:proofErr w:type="spellStart"/>
+      <w:r>
+        <w:rPr>
+          <w:rFonts w:ascii="Consolas" w:eastAsia="Times New Roman" w:hAnsi="Consolas" w:cs="Times New Roman"/>
+          <w:color w:val="9CDCFE"/>
+          <w:sz w:val="23"/>
+          <w:szCs w:val="23"/>
+        </w:rPr>
+        <w:t>self</w:t>
+      </w:r>
+      <w:proofErr w:type="spellEnd"/>
+      <w:r>
+        <w:rPr>
+          <w:rFonts w:ascii="Consolas" w:eastAsia="Times New Roman" w:hAnsi="Consolas" w:cs="Times New Roman"/>
+          <w:color w:val="D4D4D4"/>
+          <w:sz w:val="23"/>
+          <w:szCs w:val="23"/>
+        </w:rPr>
+        <w:t>):</w:t>
+      </w:r>
+      <w:r>
+        <w:rPr>
+          <w:rFonts w:ascii="Consolas" w:eastAsia="Times New Roman" w:hAnsi="Consolas" w:cs="Times New Roman"/>
+          <w:color w:val="D4D4D4"/>
+          <w:sz w:val="23"/>
+          <w:szCs w:val="23"/>
+        </w:rPr>
+        <w:t>…</w:t>
+      </w:r>
+    </w:p>
+    <w:p/>
+    <w:p>
+      <w:r>
+        <w:t>→ Klasa Snake która reprezentuje poruszającego się po ekranie węża</w:t>
+      </w:r>
+      <w:r>
+        <w:t>:</w:t>
+      </w:r>
+    </w:p>
+    <w:p>
+      <w:pPr>
+        <w:shd w:val="clear" w:color="auto" w:fill="1E1E1E"/>
+        <w:spacing w:after="0" w:line="307" w:lineRule="atLeast"/>
+        <w:rPr>
+          <w:rFonts w:ascii="Consolas" w:eastAsia="Times New Roman" w:hAnsi="Consolas" w:cs="Times New Roman"/>
+          <w:color w:val="D4D4D4"/>
+          <w:sz w:val="23"/>
+          <w:szCs w:val="23"/>
+          <w:lang w:val="en-US"/>
+        </w:rPr>
+      </w:pPr>
+      <w:r>
+        <w:rPr>
+          <w:rFonts w:ascii="Consolas" w:eastAsia="Times New Roman" w:hAnsi="Consolas" w:cs="Times New Roman"/>
+          <w:color w:val="569CD6"/>
+          <w:sz w:val="23"/>
+          <w:szCs w:val="23"/>
+          <w:lang w:val="en-US"/>
+        </w:rPr>
+        <w:t>class</w:t>
+      </w:r>
+      <w:r>
+        <w:rPr>
+          <w:rFonts w:ascii="Consolas" w:eastAsia="Times New Roman" w:hAnsi="Consolas" w:cs="Times New Roman"/>
+          <w:color w:val="D4D4D4"/>
+          <w:sz w:val="23"/>
+          <w:szCs w:val="23"/>
+          <w:lang w:val="en-US"/>
+        </w:rPr>
+        <w:t> </w:t>
+      </w:r>
+      <w:r>
+        <w:rPr>
+          <w:rFonts w:ascii="Consolas" w:eastAsia="Times New Roman" w:hAnsi="Consolas" w:cs="Times New Roman"/>
+          <w:color w:val="4EC9B0"/>
+          <w:sz w:val="23"/>
+          <w:szCs w:val="23"/>
+          <w:lang w:val="en-US"/>
+        </w:rPr>
+        <w:t>Snake</w:t>
+      </w:r>
+      <w:r>
+        <w:rPr>
+          <w:rFonts w:ascii="Consolas" w:eastAsia="Times New Roman" w:hAnsi="Consolas" w:cs="Times New Roman"/>
+          <w:color w:val="D4D4D4"/>
+          <w:sz w:val="23"/>
+          <w:szCs w:val="23"/>
+          <w:lang w:val="en-US"/>
+        </w:rPr>
+        <w:t>:</w:t>
+      </w:r>
+    </w:p>
+    <w:p>
+      <w:pPr>
+        <w:shd w:val="clear" w:color="auto" w:fill="1E1E1E"/>
+        <w:spacing w:after="0" w:line="307" w:lineRule="atLeast"/>
+        <w:rPr>
+          <w:rFonts w:ascii="Consolas" w:eastAsia="Times New Roman" w:hAnsi="Consolas" w:cs="Times New Roman"/>
+          <w:color w:val="D4D4D4"/>
+          <w:sz w:val="23"/>
+          <w:szCs w:val="23"/>
+          <w:lang w:val="en-US"/>
+        </w:rPr>
+      </w:pPr>
+      <w:r>
+        <w:rPr>
+          <w:rFonts w:ascii="Consolas" w:eastAsia="Times New Roman" w:hAnsi="Consolas" w:cs="Times New Roman"/>
+          <w:color w:val="D4D4D4"/>
+          <w:sz w:val="23"/>
+          <w:szCs w:val="23"/>
+          <w:lang w:val="en-US"/>
+        </w:rPr>
+        <w:tab/>
+        <w:t>#</w:t>
+      </w:r>
+      <w:proofErr w:type="spellStart"/>
+      <w:r>
+        <w:rPr>
+          <w:rFonts w:ascii="Consolas" w:eastAsia="Times New Roman" w:hAnsi="Consolas" w:cs="Times New Roman"/>
+          <w:color w:val="D4D4D4"/>
+          <w:sz w:val="23"/>
+          <w:szCs w:val="23"/>
+          <w:lang w:val="en-US"/>
+        </w:rPr>
+        <w:t>inicjalizacja</w:t>
+      </w:r>
+      <w:proofErr w:type="spellEnd"/>
+      <w:r>
+        <w:rPr>
+          <w:rFonts w:ascii="Consolas" w:eastAsia="Times New Roman" w:hAnsi="Consolas" w:cs="Times New Roman"/>
+          <w:color w:val="D4D4D4"/>
+          <w:sz w:val="23"/>
+          <w:szCs w:val="23"/>
+          <w:lang w:val="en-US"/>
+        </w:rPr>
+        <w:t xml:space="preserve"> 2 </w:t>
+      </w:r>
+      <w:proofErr w:type="spellStart"/>
+      <w:r>
+        <w:rPr>
+          <w:rFonts w:ascii="Consolas" w:eastAsia="Times New Roman" w:hAnsi="Consolas" w:cs="Times New Roman"/>
+          <w:color w:val="D4D4D4"/>
+          <w:sz w:val="23"/>
+          <w:szCs w:val="23"/>
+          <w:lang w:val="en-US"/>
+        </w:rPr>
+        <w:t>segmentowego</w:t>
+      </w:r>
+      <w:proofErr w:type="spellEnd"/>
+      <w:r>
+        <w:rPr>
+          <w:rFonts w:ascii="Consolas" w:eastAsia="Times New Roman" w:hAnsi="Consolas" w:cs="Times New Roman"/>
+          <w:color w:val="D4D4D4"/>
+          <w:sz w:val="23"/>
+          <w:szCs w:val="23"/>
+          <w:lang w:val="en-US"/>
+        </w:rPr>
+        <w:t xml:space="preserve"> </w:t>
+      </w:r>
+      <w:proofErr w:type="spellStart"/>
+      <w:r>
+        <w:rPr>
+          <w:rFonts w:ascii="Consolas" w:eastAsia="Times New Roman" w:hAnsi="Consolas" w:cs="Times New Roman"/>
+          <w:color w:val="D4D4D4"/>
+          <w:sz w:val="23"/>
+          <w:szCs w:val="23"/>
+          <w:lang w:val="en-US"/>
+        </w:rPr>
+        <w:t>węża</w:t>
+      </w:r>
+      <w:proofErr w:type="spellEnd"/>
+    </w:p>
+    <w:p>
+      <w:pPr>
+        <w:shd w:val="clear" w:color="auto" w:fill="1E1E1E"/>
+        <w:spacing w:after="0" w:line="307" w:lineRule="atLeast"/>
+        <w:ind w:firstLine="708"/>
+        <w:rPr>
+          <w:rFonts w:ascii="Consolas" w:eastAsia="Times New Roman" w:hAnsi="Consolas" w:cs="Times New Roman"/>
+          <w:color w:val="D4D4D4"/>
+          <w:sz w:val="23"/>
+          <w:szCs w:val="23"/>
+          <w:lang w:val="en-US"/>
+        </w:rPr>
+      </w:pPr>
+      <w:r>
+        <w:rPr>
+          <w:rFonts w:ascii="Consolas" w:eastAsia="Times New Roman" w:hAnsi="Consolas" w:cs="Times New Roman"/>
+          <w:color w:val="569CD6"/>
+          <w:sz w:val="23"/>
+          <w:szCs w:val="23"/>
+          <w:lang w:val="en-US"/>
+        </w:rPr>
+        <w:t>def</w:t>
+      </w:r>
+      <w:r>
+        <w:rPr>
+          <w:rFonts w:ascii="Consolas" w:eastAsia="Times New Roman" w:hAnsi="Consolas" w:cs="Times New Roman"/>
+          <w:color w:val="D4D4D4"/>
+          <w:sz w:val="23"/>
+          <w:szCs w:val="23"/>
+          <w:lang w:val="en-US"/>
+        </w:rPr>
+        <w:t> </w:t>
+      </w:r>
+      <w:r>
+        <w:rPr>
+          <w:rFonts w:ascii="Consolas" w:eastAsia="Times New Roman" w:hAnsi="Consolas" w:cs="Times New Roman"/>
+          <w:color w:val="DCDCAA"/>
+          <w:sz w:val="23"/>
+          <w:szCs w:val="23"/>
+          <w:lang w:val="en-US"/>
+        </w:rPr>
+        <w:t>__init__</w:t>
+      </w:r>
+      <w:r>
+        <w:rPr>
+          <w:rFonts w:ascii="Consolas" w:eastAsia="Times New Roman" w:hAnsi="Consolas" w:cs="Times New Roman"/>
+          <w:color w:val="D4D4D4"/>
+          <w:sz w:val="23"/>
+          <w:szCs w:val="23"/>
+          <w:lang w:val="en-US"/>
+        </w:rPr>
+        <w:t>(</w:t>
+      </w:r>
+      <w:r>
+        <w:rPr>
+          <w:rFonts w:ascii="Consolas" w:eastAsia="Times New Roman" w:hAnsi="Consolas" w:cs="Times New Roman"/>
+          <w:color w:val="9CDCFE"/>
+          <w:sz w:val="23"/>
+          <w:szCs w:val="23"/>
+          <w:lang w:val="en-US"/>
+        </w:rPr>
+        <w:t>self</w:t>
+      </w:r>
+      <w:r>
+        <w:rPr>
+          <w:rFonts w:ascii="Consolas" w:eastAsia="Times New Roman" w:hAnsi="Consolas" w:cs="Times New Roman"/>
+          <w:color w:val="D4D4D4"/>
+          <w:sz w:val="23"/>
+          <w:szCs w:val="23"/>
+          <w:lang w:val="en-US"/>
+        </w:rPr>
+        <w:t>):</w:t>
+      </w:r>
+      <w:r>
+        <w:rPr>
+          <w:rFonts w:ascii="Consolas" w:eastAsia="Times New Roman" w:hAnsi="Consolas" w:cs="Times New Roman"/>
+          <w:color w:val="D4D4D4"/>
+          <w:sz w:val="23"/>
+          <w:szCs w:val="23"/>
+          <w:lang w:val="en-US"/>
+        </w:rPr>
+        <w:t>…</w:t>
+      </w:r>
+    </w:p>
+    <w:p>
+      <w:pPr>
+        <w:shd w:val="clear" w:color="auto" w:fill="1E1E1E"/>
+        <w:spacing w:after="0" w:line="307" w:lineRule="atLeast"/>
+        <w:ind w:firstLine="708"/>
+        <w:rPr>
+          <w:rFonts w:ascii="Consolas" w:eastAsia="Times New Roman" w:hAnsi="Consolas" w:cs="Times New Roman"/>
+          <w:color w:val="D4D4D4"/>
+          <w:sz w:val="23"/>
+          <w:szCs w:val="23"/>
+        </w:rPr>
+      </w:pPr>
+      <w:r>
+        <w:rPr>
+          <w:rFonts w:ascii="Consolas" w:eastAsia="Times New Roman" w:hAnsi="Consolas" w:cs="Times New Roman"/>
+          <w:color w:val="D4D4D4"/>
+          <w:sz w:val="23"/>
+          <w:szCs w:val="23"/>
+        </w:rPr>
+        <w:t>#metoda wydłużająca węża po zjedzeniu jedzenie</w:t>
+      </w:r>
+    </w:p>
+    <w:p>
+      <w:pPr>
+        <w:shd w:val="clear" w:color="auto" w:fill="1E1E1E"/>
+        <w:spacing w:after="0" w:line="307" w:lineRule="atLeast"/>
+        <w:ind w:firstLine="708"/>
+        <w:rPr>
+          <w:rFonts w:ascii="Consolas" w:eastAsia="Times New Roman" w:hAnsi="Consolas" w:cs="Times New Roman"/>
+          <w:color w:val="D4D4D4"/>
+          <w:sz w:val="23"/>
+          <w:szCs w:val="23"/>
+        </w:rPr>
+      </w:pPr>
+      <w:r>
+        <w:rPr>
+          <w:rFonts w:ascii="Consolas" w:eastAsia="Times New Roman" w:hAnsi="Consolas" w:cs="Times New Roman"/>
+          <w:color w:val="569CD6"/>
+          <w:sz w:val="23"/>
+          <w:szCs w:val="23"/>
+          <w:lang w:val="en-US"/>
+        </w:rPr>
+        <w:t>def</w:t>
+      </w:r>
+      <w:r>
+        <w:rPr>
+          <w:rFonts w:ascii="Consolas" w:eastAsia="Times New Roman" w:hAnsi="Consolas" w:cs="Times New Roman"/>
+          <w:color w:val="D4D4D4"/>
+          <w:sz w:val="23"/>
+          <w:szCs w:val="23"/>
+          <w:lang w:val="en-US"/>
+        </w:rPr>
+        <w:t> </w:t>
+      </w:r>
+      <w:proofErr w:type="spellStart"/>
+      <w:r>
+        <w:rPr>
+          <w:rFonts w:ascii="Consolas" w:eastAsia="Times New Roman" w:hAnsi="Consolas" w:cs="Times New Roman"/>
+          <w:color w:val="DCDCAA"/>
+          <w:sz w:val="23"/>
+          <w:szCs w:val="23"/>
+          <w:lang w:val="en-US"/>
+        </w:rPr>
+        <w:t>addSegment</w:t>
+      </w:r>
+      <w:proofErr w:type="spellEnd"/>
+      <w:r>
+        <w:rPr>
+          <w:rFonts w:ascii="Consolas" w:eastAsia="Times New Roman" w:hAnsi="Consolas" w:cs="Times New Roman"/>
+          <w:color w:val="D4D4D4"/>
+          <w:sz w:val="23"/>
+          <w:szCs w:val="23"/>
+          <w:lang w:val="en-US"/>
+        </w:rPr>
+        <w:t>(</w:t>
+      </w:r>
+      <w:r>
+        <w:rPr>
+          <w:rFonts w:ascii="Consolas" w:eastAsia="Times New Roman" w:hAnsi="Consolas" w:cs="Times New Roman"/>
+          <w:color w:val="9CDCFE"/>
+          <w:sz w:val="23"/>
+          <w:szCs w:val="23"/>
+          <w:lang w:val="en-US"/>
+        </w:rPr>
+        <w:t>self</w:t>
+      </w:r>
+      <w:r>
+        <w:rPr>
+          <w:rFonts w:ascii="Consolas" w:eastAsia="Times New Roman" w:hAnsi="Consolas" w:cs="Times New Roman"/>
+          <w:color w:val="D4D4D4"/>
+          <w:sz w:val="23"/>
+          <w:szCs w:val="23"/>
+          <w:lang w:val="en-US"/>
+        </w:rPr>
+        <w:t>):</w:t>
+      </w:r>
+      <w:r>
+        <w:rPr>
+          <w:rFonts w:ascii="Consolas" w:eastAsia="Times New Roman" w:hAnsi="Consolas" w:cs="Times New Roman"/>
+          <w:color w:val="D4D4D4"/>
+          <w:sz w:val="23"/>
+          <w:szCs w:val="23"/>
+          <w:lang w:val="en-US"/>
+        </w:rPr>
+        <w:t>…</w:t>
+      </w:r>
+      <w:r>
+        <w:rPr>
+          <w:rFonts w:ascii="Consolas" w:eastAsia="Times New Roman" w:hAnsi="Consolas" w:cs="Times New Roman"/>
+          <w:color w:val="D4D4D4"/>
+          <w:sz w:val="23"/>
+          <w:szCs w:val="23"/>
+          <w:lang w:val="en-US"/>
+        </w:rPr>
+        <w:br/>
+      </w:r>
+      <w:r>
+        <w:rPr>
+          <w:rFonts w:ascii="Consolas" w:eastAsia="Times New Roman" w:hAnsi="Consolas" w:cs="Times New Roman"/>
+          <w:color w:val="D4D4D4"/>
+          <w:sz w:val="23"/>
+          <w:szCs w:val="23"/>
+          <w:lang w:val="en-US"/>
+        </w:rPr>
+        <w:tab/>
+      </w:r>
+      <w:r>
+        <w:rPr>
+          <w:rFonts w:ascii="Consolas" w:eastAsia="Times New Roman" w:hAnsi="Consolas" w:cs="Times New Roman"/>
+          <w:color w:val="D4D4D4"/>
+          <w:sz w:val="23"/>
+          <w:szCs w:val="23"/>
+        </w:rPr>
+        <w:t xml:space="preserve">#metoda </w:t>
+      </w:r>
+      <w:proofErr w:type="spellStart"/>
+      <w:r>
+        <w:rPr>
+          <w:rFonts w:ascii="Consolas" w:eastAsia="Times New Roman" w:hAnsi="Consolas" w:cs="Times New Roman"/>
+          <w:color w:val="D4D4D4"/>
+          <w:sz w:val="23"/>
+          <w:szCs w:val="23"/>
+        </w:rPr>
+        <w:t>wykrywajaca</w:t>
+      </w:r>
+      <w:proofErr w:type="spellEnd"/>
+      <w:r>
+        <w:rPr>
+          <w:rFonts w:ascii="Consolas" w:eastAsia="Times New Roman" w:hAnsi="Consolas" w:cs="Times New Roman"/>
+          <w:color w:val="D4D4D4"/>
+          <w:sz w:val="23"/>
+          <w:szCs w:val="23"/>
+        </w:rPr>
+        <w:t xml:space="preserve"> czy wąż nie uderzył w siebie</w:t>
+      </w:r>
+    </w:p>
+    <w:p>
+      <w:pPr>
+        <w:shd w:val="clear" w:color="auto" w:fill="1E1E1E"/>
+        <w:spacing w:after="0" w:line="307" w:lineRule="atLeast"/>
+        <w:ind w:firstLine="708"/>
+        <w:rPr>
+          <w:rFonts w:ascii="Consolas" w:eastAsia="Times New Roman" w:hAnsi="Consolas" w:cs="Times New Roman"/>
+          <w:color w:val="D4D4D4"/>
+          <w:sz w:val="23"/>
+          <w:szCs w:val="23"/>
+        </w:rPr>
+      </w:pPr>
+      <w:r>
+        <w:rPr>
+          <w:rFonts w:ascii="Consolas" w:eastAsia="Times New Roman" w:hAnsi="Consolas" w:cs="Times New Roman"/>
+          <w:color w:val="569CD6"/>
+          <w:sz w:val="23"/>
+          <w:szCs w:val="23"/>
+          <w:lang w:val="en-US"/>
+        </w:rPr>
+        <w:t>def</w:t>
+      </w:r>
+      <w:r>
+        <w:rPr>
+          <w:rFonts w:ascii="Consolas" w:eastAsia="Times New Roman" w:hAnsi="Consolas" w:cs="Times New Roman"/>
+          <w:color w:val="D4D4D4"/>
+          <w:sz w:val="23"/>
+          <w:szCs w:val="23"/>
+          <w:lang w:val="en-US"/>
+        </w:rPr>
+        <w:t> </w:t>
+      </w:r>
+      <w:proofErr w:type="spellStart"/>
+      <w:r>
+        <w:rPr>
+          <w:rFonts w:ascii="Consolas" w:eastAsia="Times New Roman" w:hAnsi="Consolas" w:cs="Times New Roman"/>
+          <w:color w:val="DCDCAA"/>
+          <w:sz w:val="23"/>
+          <w:szCs w:val="23"/>
+          <w:lang w:val="en-US"/>
+        </w:rPr>
+        <w:t>detectCollision</w:t>
+      </w:r>
+      <w:proofErr w:type="spellEnd"/>
+      <w:r>
+        <w:rPr>
+          <w:rFonts w:ascii="Consolas" w:eastAsia="Times New Roman" w:hAnsi="Consolas" w:cs="Times New Roman"/>
+          <w:color w:val="D4D4D4"/>
+          <w:sz w:val="23"/>
+          <w:szCs w:val="23"/>
+          <w:lang w:val="en-US"/>
+        </w:rPr>
+        <w:t>(</w:t>
+      </w:r>
+      <w:r>
+        <w:rPr>
+          <w:rFonts w:ascii="Consolas" w:eastAsia="Times New Roman" w:hAnsi="Consolas" w:cs="Times New Roman"/>
+          <w:color w:val="9CDCFE"/>
+          <w:sz w:val="23"/>
+          <w:szCs w:val="23"/>
+          <w:lang w:val="en-US"/>
+        </w:rPr>
+        <w:t>self</w:t>
+      </w:r>
+      <w:r>
+        <w:rPr>
+          <w:rFonts w:ascii="Consolas" w:eastAsia="Times New Roman" w:hAnsi="Consolas" w:cs="Times New Roman"/>
+          <w:color w:val="D4D4D4"/>
+          <w:sz w:val="23"/>
+          <w:szCs w:val="23"/>
+          <w:lang w:val="en-US"/>
+        </w:rPr>
+        <w:t>):</w:t>
+      </w:r>
+      <w:r>
+        <w:rPr>
+          <w:rFonts w:ascii="Consolas" w:eastAsia="Times New Roman" w:hAnsi="Consolas" w:cs="Times New Roman"/>
+          <w:color w:val="D4D4D4"/>
+          <w:sz w:val="23"/>
+          <w:szCs w:val="23"/>
+          <w:lang w:val="en-US"/>
+        </w:rPr>
+        <w:t>…</w:t>
+      </w:r>
+      <w:r>
+        <w:rPr>
+          <w:rFonts w:ascii="Consolas" w:eastAsia="Times New Roman" w:hAnsi="Consolas" w:cs="Times New Roman"/>
+          <w:color w:val="D4D4D4"/>
+          <w:sz w:val="23"/>
+          <w:szCs w:val="23"/>
+          <w:lang w:val="en-US"/>
+        </w:rPr>
+        <w:br/>
+      </w:r>
+      <w:r>
+        <w:rPr>
+          <w:rFonts w:ascii="Consolas" w:eastAsia="Times New Roman" w:hAnsi="Consolas" w:cs="Times New Roman"/>
+          <w:color w:val="D4D4D4"/>
+          <w:sz w:val="23"/>
+          <w:szCs w:val="23"/>
+          <w:lang w:val="en-US"/>
+        </w:rPr>
+        <w:tab/>
+      </w:r>
+      <w:r>
+        <w:rPr>
+          <w:rFonts w:ascii="Consolas" w:eastAsia="Times New Roman" w:hAnsi="Consolas" w:cs="Times New Roman"/>
+          <w:color w:val="D4D4D4"/>
+          <w:sz w:val="23"/>
+          <w:szCs w:val="23"/>
+        </w:rPr>
+        <w:t>#metoda wykrywająca czy zostało zjedzone jedzenie</w:t>
+      </w:r>
+    </w:p>
+    <w:p>
+      <w:pPr>
+        <w:shd w:val="clear" w:color="auto" w:fill="1E1E1E"/>
+        <w:spacing w:after="0" w:line="307" w:lineRule="atLeast"/>
+        <w:ind w:firstLine="708"/>
+        <w:rPr>
+          <w:rFonts w:ascii="Consolas" w:eastAsia="Times New Roman" w:hAnsi="Consolas" w:cs="Times New Roman"/>
+          <w:color w:val="D4D4D4"/>
+          <w:sz w:val="23"/>
+          <w:szCs w:val="23"/>
+        </w:rPr>
+      </w:pPr>
+      <w:r>
+        <w:rPr>
+          <w:rFonts w:ascii="Consolas" w:eastAsia="Times New Roman" w:hAnsi="Consolas" w:cs="Times New Roman"/>
+          <w:color w:val="569CD6"/>
+          <w:sz w:val="23"/>
+          <w:szCs w:val="23"/>
+          <w:lang w:val="en-US"/>
+        </w:rPr>
+        <w:t>def</w:t>
+      </w:r>
+      <w:r>
+        <w:rPr>
+          <w:rFonts w:ascii="Consolas" w:eastAsia="Times New Roman" w:hAnsi="Consolas" w:cs="Times New Roman"/>
+          <w:color w:val="D4D4D4"/>
+          <w:sz w:val="23"/>
+          <w:szCs w:val="23"/>
+          <w:lang w:val="en-US"/>
+        </w:rPr>
+        <w:t> </w:t>
+      </w:r>
+      <w:proofErr w:type="spellStart"/>
+      <w:r>
+        <w:rPr>
+          <w:rFonts w:ascii="Consolas" w:eastAsia="Times New Roman" w:hAnsi="Consolas" w:cs="Times New Roman"/>
+          <w:color w:val="DCDCAA"/>
+          <w:sz w:val="23"/>
+          <w:szCs w:val="23"/>
+          <w:lang w:val="en-US"/>
+        </w:rPr>
+        <w:t>detectFood</w:t>
+      </w:r>
+      <w:proofErr w:type="spellEnd"/>
+      <w:r>
+        <w:rPr>
+          <w:rFonts w:ascii="Consolas" w:eastAsia="Times New Roman" w:hAnsi="Consolas" w:cs="Times New Roman"/>
+          <w:color w:val="D4D4D4"/>
+          <w:sz w:val="23"/>
+          <w:szCs w:val="23"/>
+          <w:lang w:val="en-US"/>
+        </w:rPr>
+        <w:t>(</w:t>
+      </w:r>
+      <w:r>
+        <w:rPr>
+          <w:rFonts w:ascii="Consolas" w:eastAsia="Times New Roman" w:hAnsi="Consolas" w:cs="Times New Roman"/>
+          <w:color w:val="9CDCFE"/>
+          <w:sz w:val="23"/>
+          <w:szCs w:val="23"/>
+          <w:lang w:val="en-US"/>
+        </w:rPr>
+        <w:t>self</w:t>
+      </w:r>
+      <w:r>
+        <w:rPr>
+          <w:rFonts w:ascii="Consolas" w:eastAsia="Times New Roman" w:hAnsi="Consolas" w:cs="Times New Roman"/>
+          <w:color w:val="D4D4D4"/>
+          <w:sz w:val="23"/>
+          <w:szCs w:val="23"/>
+          <w:lang w:val="en-US"/>
+        </w:rPr>
+        <w:t>):</w:t>
+      </w:r>
+      <w:r>
+        <w:rPr>
+          <w:rFonts w:ascii="Consolas" w:eastAsia="Times New Roman" w:hAnsi="Consolas" w:cs="Times New Roman"/>
+          <w:color w:val="D4D4D4"/>
+          <w:sz w:val="23"/>
+          <w:szCs w:val="23"/>
+          <w:lang w:val="en-US"/>
+        </w:rPr>
+        <w:t>…</w:t>
+      </w:r>
+      <w:r>
+        <w:rPr>
+          <w:rFonts w:ascii="Consolas" w:eastAsia="Times New Roman" w:hAnsi="Consolas" w:cs="Times New Roman"/>
+          <w:color w:val="D4D4D4"/>
+          <w:sz w:val="23"/>
+          <w:szCs w:val="23"/>
+          <w:lang w:val="en-US"/>
+        </w:rPr>
+        <w:br/>
+      </w:r>
+      <w:r>
+        <w:rPr>
+          <w:rFonts w:ascii="Consolas" w:eastAsia="Times New Roman" w:hAnsi="Consolas" w:cs="Times New Roman"/>
+          <w:color w:val="D4D4D4"/>
+          <w:sz w:val="23"/>
+          <w:szCs w:val="23"/>
+          <w:lang w:val="en-US"/>
+        </w:rPr>
+        <w:tab/>
+      </w:r>
+      <w:r>
+        <w:rPr>
+          <w:rFonts w:ascii="Consolas" w:eastAsia="Times New Roman" w:hAnsi="Consolas" w:cs="Times New Roman"/>
+          <w:color w:val="D4D4D4"/>
+          <w:sz w:val="23"/>
+          <w:szCs w:val="23"/>
+        </w:rPr>
+        <w:t>#metoda pomocnicza która pozwala tylko raz zjeść dany klocek</w:t>
+      </w:r>
+      <w:r>
+        <w:rPr>
+          <w:rFonts w:ascii="Consolas" w:eastAsia="Times New Roman" w:hAnsi="Consolas" w:cs="Times New Roman"/>
+          <w:color w:val="D4D4D4"/>
+          <w:sz w:val="23"/>
+          <w:szCs w:val="23"/>
+        </w:rPr>
+        <w:br/>
+      </w:r>
+      <w:r>
+        <w:rPr>
+          <w:rFonts w:ascii="Consolas" w:eastAsia="Times New Roman" w:hAnsi="Consolas" w:cs="Times New Roman"/>
+          <w:color w:val="D4D4D4"/>
+          <w:sz w:val="23"/>
+          <w:szCs w:val="23"/>
+        </w:rPr>
+        <w:tab/>
+        <w:t>#z jedzeniem i zapobiega zawieszeniu się gry w pętli nieskończonej</w:t>
+      </w:r>
+    </w:p>
+    <w:p>
+      <w:pPr>
+        <w:shd w:val="clear" w:color="auto" w:fill="1E1E1E"/>
+        <w:spacing w:after="0" w:line="307" w:lineRule="atLeast"/>
+        <w:ind w:firstLine="708"/>
+        <w:rPr>
+          <w:rFonts w:ascii="Consolas" w:eastAsia="Times New Roman" w:hAnsi="Consolas" w:cs="Times New Roman"/>
+          <w:color w:val="D4D4D4"/>
+          <w:sz w:val="23"/>
+          <w:szCs w:val="23"/>
+        </w:rPr>
+      </w:pPr>
+      <w:r>
+        <w:rPr>
+          <w:rFonts w:ascii="Consolas" w:eastAsia="Times New Roman" w:hAnsi="Consolas" w:cs="Times New Roman"/>
+          <w:color w:val="569CD6"/>
+          <w:sz w:val="23"/>
+          <w:szCs w:val="23"/>
+          <w:lang w:val="en-US"/>
+        </w:rPr>
+        <w:t>def</w:t>
+      </w:r>
+      <w:r>
+        <w:rPr>
+          <w:rFonts w:ascii="Consolas" w:eastAsia="Times New Roman" w:hAnsi="Consolas" w:cs="Times New Roman"/>
+          <w:color w:val="D4D4D4"/>
+          <w:sz w:val="23"/>
+          <w:szCs w:val="23"/>
+          <w:lang w:val="en-US"/>
+        </w:rPr>
+        <w:t> </w:t>
+      </w:r>
+      <w:proofErr w:type="spellStart"/>
+      <w:r>
+        <w:rPr>
+          <w:rFonts w:ascii="Consolas" w:eastAsia="Times New Roman" w:hAnsi="Consolas" w:cs="Times New Roman"/>
+          <w:color w:val="DCDCAA"/>
+          <w:sz w:val="23"/>
+          <w:szCs w:val="23"/>
+          <w:lang w:val="en-US"/>
+        </w:rPr>
+        <w:t>deleteLockInFlag</w:t>
+      </w:r>
+      <w:proofErr w:type="spellEnd"/>
+      <w:r>
+        <w:rPr>
+          <w:rFonts w:ascii="Consolas" w:eastAsia="Times New Roman" w:hAnsi="Consolas" w:cs="Times New Roman"/>
+          <w:color w:val="D4D4D4"/>
+          <w:sz w:val="23"/>
+          <w:szCs w:val="23"/>
+          <w:lang w:val="en-US"/>
+        </w:rPr>
+        <w:t>(</w:t>
+      </w:r>
+      <w:r>
+        <w:rPr>
+          <w:rFonts w:ascii="Consolas" w:eastAsia="Times New Roman" w:hAnsi="Consolas" w:cs="Times New Roman"/>
+          <w:color w:val="9CDCFE"/>
+          <w:sz w:val="23"/>
+          <w:szCs w:val="23"/>
+          <w:lang w:val="en-US"/>
+        </w:rPr>
+        <w:t>self</w:t>
+      </w:r>
+      <w:r>
+        <w:rPr>
+          <w:rFonts w:ascii="Consolas" w:eastAsia="Times New Roman" w:hAnsi="Consolas" w:cs="Times New Roman"/>
+          <w:color w:val="D4D4D4"/>
+          <w:sz w:val="23"/>
+          <w:szCs w:val="23"/>
+          <w:lang w:val="en-US"/>
+        </w:rPr>
+        <w:t>):</w:t>
+      </w:r>
+      <w:r>
+        <w:rPr>
+          <w:rFonts w:ascii="Consolas" w:eastAsia="Times New Roman" w:hAnsi="Consolas" w:cs="Times New Roman"/>
+          <w:color w:val="D4D4D4"/>
+          <w:sz w:val="23"/>
+          <w:szCs w:val="23"/>
+          <w:lang w:val="en-US"/>
+        </w:rPr>
+        <w:t>…</w:t>
+      </w:r>
+      <w:r>
+        <w:rPr>
+          <w:rFonts w:ascii="Consolas" w:eastAsia="Times New Roman" w:hAnsi="Consolas" w:cs="Times New Roman"/>
+          <w:color w:val="D4D4D4"/>
+          <w:sz w:val="23"/>
+          <w:szCs w:val="23"/>
+          <w:lang w:val="en-US"/>
+        </w:rPr>
+        <w:br/>
+      </w:r>
+      <w:r>
+        <w:rPr>
+          <w:rFonts w:ascii="Consolas" w:eastAsia="Times New Roman" w:hAnsi="Consolas" w:cs="Times New Roman"/>
+          <w:color w:val="D4D4D4"/>
+          <w:sz w:val="23"/>
+          <w:szCs w:val="23"/>
+          <w:lang w:val="en-US"/>
+        </w:rPr>
+        <w:tab/>
+      </w:r>
+      <w:r>
+        <w:rPr>
+          <w:rFonts w:ascii="Consolas" w:eastAsia="Times New Roman" w:hAnsi="Consolas" w:cs="Times New Roman"/>
+          <w:color w:val="D4D4D4"/>
+          <w:sz w:val="23"/>
+          <w:szCs w:val="23"/>
+        </w:rPr>
+        <w:t>#metoda rysująca węża i aktualizująca jego cechy w każdej klatce</w:t>
+      </w:r>
+    </w:p>
+    <w:p>
+      <w:pPr>
+        <w:shd w:val="clear" w:color="auto" w:fill="1E1E1E"/>
+        <w:spacing w:after="0" w:line="307" w:lineRule="atLeast"/>
+        <w:ind w:firstLine="708"/>
+        <w:rPr>
+          <w:rFonts w:ascii="Consolas" w:eastAsia="Times New Roman" w:hAnsi="Consolas" w:cs="Times New Roman"/>
+          <w:color w:val="D4D4D4"/>
+          <w:sz w:val="23"/>
+          <w:szCs w:val="23"/>
+          <w:lang w:val="en-US"/>
+        </w:rPr>
+      </w:pPr>
+      <w:r>
+        <w:rPr>
+          <w:rFonts w:ascii="Consolas" w:eastAsia="Times New Roman" w:hAnsi="Consolas" w:cs="Times New Roman"/>
+          <w:color w:val="569CD6"/>
+          <w:sz w:val="23"/>
+          <w:szCs w:val="23"/>
+          <w:lang w:val="en-US"/>
+        </w:rPr>
+        <w:t>def</w:t>
+      </w:r>
+      <w:r>
+        <w:rPr>
+          <w:rFonts w:ascii="Consolas" w:eastAsia="Times New Roman" w:hAnsi="Consolas" w:cs="Times New Roman"/>
+          <w:color w:val="D4D4D4"/>
+          <w:sz w:val="23"/>
+          <w:szCs w:val="23"/>
+          <w:lang w:val="en-US"/>
+        </w:rPr>
+        <w:t> </w:t>
+      </w:r>
+      <w:proofErr w:type="spellStart"/>
+      <w:r>
+        <w:rPr>
+          <w:rFonts w:ascii="Consolas" w:eastAsia="Times New Roman" w:hAnsi="Consolas" w:cs="Times New Roman"/>
+          <w:color w:val="DCDCAA"/>
+          <w:sz w:val="23"/>
+          <w:szCs w:val="23"/>
+          <w:lang w:val="en-US"/>
+        </w:rPr>
+        <w:t>drawAndUpdate</w:t>
+      </w:r>
+      <w:proofErr w:type="spellEnd"/>
+      <w:r>
+        <w:rPr>
+          <w:rFonts w:ascii="Consolas" w:eastAsia="Times New Roman" w:hAnsi="Consolas" w:cs="Times New Roman"/>
+          <w:color w:val="D4D4D4"/>
+          <w:sz w:val="23"/>
+          <w:szCs w:val="23"/>
+          <w:lang w:val="en-US"/>
+        </w:rPr>
+        <w:t>(</w:t>
+      </w:r>
+      <w:r>
+        <w:rPr>
+          <w:rFonts w:ascii="Consolas" w:eastAsia="Times New Roman" w:hAnsi="Consolas" w:cs="Times New Roman"/>
+          <w:color w:val="9CDCFE"/>
+          <w:sz w:val="23"/>
+          <w:szCs w:val="23"/>
+          <w:lang w:val="en-US"/>
+        </w:rPr>
+        <w:t>self</w:t>
+      </w:r>
+      <w:r>
+        <w:rPr>
+          <w:rFonts w:ascii="Consolas" w:eastAsia="Times New Roman" w:hAnsi="Consolas" w:cs="Times New Roman"/>
+          <w:color w:val="D4D4D4"/>
+          <w:sz w:val="23"/>
+          <w:szCs w:val="23"/>
+          <w:lang w:val="en-US"/>
+        </w:rPr>
+        <w:t>, </w:t>
+      </w:r>
+      <w:r>
+        <w:rPr>
+          <w:rFonts w:ascii="Consolas" w:eastAsia="Times New Roman" w:hAnsi="Consolas" w:cs="Times New Roman"/>
+          <w:color w:val="9CDCFE"/>
+          <w:sz w:val="23"/>
+          <w:szCs w:val="23"/>
+          <w:lang w:val="en-US"/>
+        </w:rPr>
+        <w:t>dir</w:t>
+      </w:r>
+      <w:r>
+        <w:rPr>
+          <w:rFonts w:ascii="Consolas" w:eastAsia="Times New Roman" w:hAnsi="Consolas" w:cs="Times New Roman"/>
+          <w:color w:val="D4D4D4"/>
+          <w:sz w:val="23"/>
+          <w:szCs w:val="23"/>
+          <w:lang w:val="en-US"/>
+        </w:rPr>
+        <w:t>: </w:t>
+      </w:r>
+      <w:proofErr w:type="spellStart"/>
+      <w:r>
+        <w:rPr>
+          <w:rFonts w:ascii="Consolas" w:eastAsia="Times New Roman" w:hAnsi="Consolas" w:cs="Times New Roman"/>
+          <w:color w:val="4EC9B0"/>
+          <w:sz w:val="23"/>
+          <w:szCs w:val="23"/>
+          <w:lang w:val="en-US"/>
+        </w:rPr>
+        <w:t>int</w:t>
+      </w:r>
+      <w:proofErr w:type="spellEnd"/>
+      <w:r>
+        <w:rPr>
+          <w:rFonts w:ascii="Consolas" w:eastAsia="Times New Roman" w:hAnsi="Consolas" w:cs="Times New Roman"/>
+          <w:color w:val="D4D4D4"/>
+          <w:sz w:val="23"/>
+          <w:szCs w:val="23"/>
+          <w:lang w:val="en-US"/>
+        </w:rPr>
+        <w:t>):</w:t>
+      </w:r>
+      <w:r>
+        <w:rPr>
+          <w:rFonts w:ascii="Consolas" w:eastAsia="Times New Roman" w:hAnsi="Consolas" w:cs="Times New Roman"/>
+          <w:color w:val="D4D4D4"/>
+          <w:sz w:val="23"/>
+          <w:szCs w:val="23"/>
+          <w:lang w:val="en-US"/>
+        </w:rPr>
+        <w:t>…</w:t>
+      </w:r>
+    </w:p>
+    <w:p>
+      <w:pPr>
+        <w:rPr>
+          <w:lang w:val="en-US"/>
+        </w:rPr>
+      </w:pPr>
+    </w:p>
+    <w:p>
+      <w:r>
+        <w:t xml:space="preserve">→ Klasa </w:t>
+      </w:r>
+      <w:proofErr w:type="spellStart"/>
+      <w:r>
+        <w:t>Food</w:t>
+      </w:r>
+      <w:proofErr w:type="spellEnd"/>
+      <w:r>
+        <w:t xml:space="preserve"> reprezentująca pojawiające się na ekranie jedzenie:</w:t>
+      </w:r>
+    </w:p>
+    <w:p>
+      <w:pPr>
+        <w:shd w:val="clear" w:color="auto" w:fill="1E1E1E"/>
+        <w:spacing w:after="0" w:line="307" w:lineRule="atLeast"/>
+        <w:rPr>
+          <w:rFonts w:ascii="Consolas" w:eastAsia="Times New Roman" w:hAnsi="Consolas" w:cs="Times New Roman"/>
+          <w:color w:val="D4D4D4"/>
+          <w:sz w:val="23"/>
+          <w:szCs w:val="23"/>
+        </w:rPr>
+      </w:pPr>
+      <w:proofErr w:type="spellStart"/>
+      <w:r>
+        <w:rPr>
+          <w:rFonts w:ascii="Consolas" w:eastAsia="Times New Roman" w:hAnsi="Consolas" w:cs="Times New Roman"/>
+          <w:color w:val="569CD6"/>
+          <w:sz w:val="23"/>
+          <w:szCs w:val="23"/>
+        </w:rPr>
+        <w:t>class</w:t>
+      </w:r>
+      <w:proofErr w:type="spellEnd"/>
+      <w:r>
+        <w:rPr>
+          <w:rFonts w:ascii="Consolas" w:eastAsia="Times New Roman" w:hAnsi="Consolas" w:cs="Times New Roman"/>
+          <w:color w:val="D4D4D4"/>
+          <w:sz w:val="23"/>
+          <w:szCs w:val="23"/>
+        </w:rPr>
+        <w:t> </w:t>
+      </w:r>
+      <w:proofErr w:type="spellStart"/>
+      <w:r>
+        <w:rPr>
+          <w:rFonts w:ascii="Consolas" w:eastAsia="Times New Roman" w:hAnsi="Consolas" w:cs="Times New Roman"/>
+          <w:color w:val="4EC9B0"/>
+          <w:sz w:val="23"/>
+          <w:szCs w:val="23"/>
+        </w:rPr>
+        <w:t>Food</w:t>
+      </w:r>
+      <w:proofErr w:type="spellEnd"/>
+      <w:r>
+        <w:rPr>
+          <w:rFonts w:ascii="Consolas" w:eastAsia="Times New Roman" w:hAnsi="Consolas" w:cs="Times New Roman"/>
+          <w:color w:val="D4D4D4"/>
+          <w:sz w:val="23"/>
+          <w:szCs w:val="23"/>
+        </w:rPr>
+        <w:t>:</w:t>
+      </w:r>
+    </w:p>
+    <w:p>
+      <w:pPr>
+        <w:shd w:val="clear" w:color="auto" w:fill="1E1E1E"/>
+        <w:spacing w:after="0" w:line="307" w:lineRule="atLeast"/>
+        <w:ind w:firstLine="708"/>
+        <w:rPr>
+          <w:rFonts w:ascii="Consolas" w:eastAsia="Times New Roman" w:hAnsi="Consolas" w:cs="Times New Roman"/>
+          <w:color w:val="D4D4D4"/>
+          <w:sz w:val="23"/>
+          <w:szCs w:val="23"/>
+          <w:lang w:val="en-US"/>
+        </w:rPr>
+      </w:pPr>
+      <w:r>
+        <w:rPr>
+          <w:rFonts w:ascii="Consolas" w:eastAsia="Times New Roman" w:hAnsi="Consolas" w:cs="Times New Roman"/>
+          <w:color w:val="569CD6"/>
+          <w:sz w:val="23"/>
+          <w:szCs w:val="23"/>
+          <w:lang w:val="en-US"/>
+        </w:rPr>
+        <w:t>def</w:t>
+      </w:r>
+      <w:r>
+        <w:rPr>
+          <w:rFonts w:ascii="Consolas" w:eastAsia="Times New Roman" w:hAnsi="Consolas" w:cs="Times New Roman"/>
+          <w:color w:val="D4D4D4"/>
+          <w:sz w:val="23"/>
+          <w:szCs w:val="23"/>
+          <w:lang w:val="en-US"/>
+        </w:rPr>
+        <w:t> </w:t>
+      </w:r>
+      <w:r>
+        <w:rPr>
+          <w:rFonts w:ascii="Consolas" w:eastAsia="Times New Roman" w:hAnsi="Consolas" w:cs="Times New Roman"/>
+          <w:color w:val="DCDCAA"/>
+          <w:sz w:val="23"/>
+          <w:szCs w:val="23"/>
+          <w:lang w:val="en-US"/>
+        </w:rPr>
+        <w:t>__init__</w:t>
+      </w:r>
+      <w:r>
+        <w:rPr>
+          <w:rFonts w:ascii="Consolas" w:eastAsia="Times New Roman" w:hAnsi="Consolas" w:cs="Times New Roman"/>
+          <w:color w:val="D4D4D4"/>
+          <w:sz w:val="23"/>
+          <w:szCs w:val="23"/>
+          <w:lang w:val="en-US"/>
+        </w:rPr>
+        <w:t>(</w:t>
+      </w:r>
+      <w:r>
+        <w:rPr>
+          <w:rFonts w:ascii="Consolas" w:eastAsia="Times New Roman" w:hAnsi="Consolas" w:cs="Times New Roman"/>
+          <w:color w:val="9CDCFE"/>
+          <w:sz w:val="23"/>
+          <w:szCs w:val="23"/>
+          <w:lang w:val="en-US"/>
+        </w:rPr>
+        <w:t>self</w:t>
+      </w:r>
+      <w:r>
+        <w:rPr>
+          <w:rFonts w:ascii="Consolas" w:eastAsia="Times New Roman" w:hAnsi="Consolas" w:cs="Times New Roman"/>
+          <w:color w:val="D4D4D4"/>
+          <w:sz w:val="23"/>
+          <w:szCs w:val="23"/>
+          <w:lang w:val="en-US"/>
+        </w:rPr>
+        <w:t>):</w:t>
+      </w:r>
+    </w:p>
+    <w:p>
+      <w:pPr>
+        <w:shd w:val="clear" w:color="auto" w:fill="1E1E1E"/>
+        <w:spacing w:after="0" w:line="307" w:lineRule="atLeast"/>
+        <w:ind w:firstLine="708"/>
+        <w:rPr>
+          <w:rFonts w:ascii="Consolas" w:eastAsia="Times New Roman" w:hAnsi="Consolas" w:cs="Times New Roman"/>
+          <w:color w:val="D4D4D4"/>
+          <w:sz w:val="23"/>
+          <w:szCs w:val="23"/>
+          <w:lang w:val="en-US"/>
+        </w:rPr>
+      </w:pPr>
+      <w:r>
+        <w:rPr>
+          <w:rFonts w:ascii="Consolas" w:eastAsia="Times New Roman" w:hAnsi="Consolas" w:cs="Times New Roman"/>
+          <w:color w:val="569CD6"/>
+          <w:sz w:val="23"/>
+          <w:szCs w:val="23"/>
+          <w:lang w:val="en-US"/>
+        </w:rPr>
+        <w:t>def</w:t>
+      </w:r>
+      <w:r>
+        <w:rPr>
+          <w:rFonts w:ascii="Consolas" w:eastAsia="Times New Roman" w:hAnsi="Consolas" w:cs="Times New Roman"/>
+          <w:color w:val="D4D4D4"/>
+          <w:sz w:val="23"/>
+          <w:szCs w:val="23"/>
+          <w:lang w:val="en-US"/>
+        </w:rPr>
+        <w:t> </w:t>
+      </w:r>
+      <w:proofErr w:type="spellStart"/>
+      <w:r>
+        <w:rPr>
+          <w:rFonts w:ascii="Consolas" w:eastAsia="Times New Roman" w:hAnsi="Consolas" w:cs="Times New Roman"/>
+          <w:color w:val="DCDCAA"/>
+          <w:sz w:val="23"/>
+          <w:szCs w:val="23"/>
+          <w:lang w:val="en-US"/>
+        </w:rPr>
+        <w:t>drawAndUpdate</w:t>
+      </w:r>
+      <w:proofErr w:type="spellEnd"/>
+      <w:r>
+        <w:rPr>
+          <w:rFonts w:ascii="Consolas" w:eastAsia="Times New Roman" w:hAnsi="Consolas" w:cs="Times New Roman"/>
+          <w:color w:val="D4D4D4"/>
+          <w:sz w:val="23"/>
+          <w:szCs w:val="23"/>
+          <w:lang w:val="en-US"/>
+        </w:rPr>
+        <w:t>(</w:t>
+      </w:r>
+      <w:r>
+        <w:rPr>
+          <w:rFonts w:ascii="Consolas" w:eastAsia="Times New Roman" w:hAnsi="Consolas" w:cs="Times New Roman"/>
+          <w:color w:val="9CDCFE"/>
+          <w:sz w:val="23"/>
+          <w:szCs w:val="23"/>
+          <w:lang w:val="en-US"/>
+        </w:rPr>
+        <w:t>self</w:t>
+      </w:r>
+      <w:r>
+        <w:rPr>
+          <w:rFonts w:ascii="Consolas" w:eastAsia="Times New Roman" w:hAnsi="Consolas" w:cs="Times New Roman"/>
+          <w:color w:val="D4D4D4"/>
+          <w:sz w:val="23"/>
+          <w:szCs w:val="23"/>
+          <w:lang w:val="en-US"/>
+        </w:rPr>
+        <w:t>):</w:t>
+      </w:r>
+    </w:p>
+    <w:p>
+      <w:pPr>
+        <w:rPr>
+          <w:lang w:val="en-US"/>
+        </w:rPr>
+      </w:pPr>
+      <w:r>
+        <w:rPr>
+          <w:lang w:val="en-US"/>
+        </w:rPr>
+        <w:tab/>
+      </w:r>
+    </w:p>
+    <w:p>
+      <w:r>
+        <w:t>→ Globalna metoda pozwalająca na pojawianie się nowych klocków z jedzeniem dla węża</w:t>
+      </w:r>
+      <w:r>
+        <w:t>:</w:t>
+      </w:r>
+    </w:p>
+    <w:p>
+      <w:pPr>
+        <w:shd w:val="clear" w:color="auto" w:fill="1E1E1E"/>
+        <w:spacing w:after="0" w:line="307" w:lineRule="atLeast"/>
+        <w:rPr>
+          <w:rFonts w:ascii="Consolas" w:eastAsia="Times New Roman" w:hAnsi="Consolas" w:cs="Times New Roman"/>
+          <w:color w:val="D4D4D4"/>
+          <w:sz w:val="23"/>
+          <w:szCs w:val="23"/>
+          <w:lang w:val="en-US"/>
+        </w:rPr>
+      </w:pPr>
+      <w:r>
+        <w:rPr>
+          <w:rFonts w:ascii="Consolas" w:eastAsia="Times New Roman" w:hAnsi="Consolas" w:cs="Times New Roman"/>
+          <w:color w:val="569CD6"/>
+          <w:sz w:val="23"/>
+          <w:szCs w:val="23"/>
+          <w:lang w:val="en-US"/>
+        </w:rPr>
+        <w:t>def</w:t>
+      </w:r>
+      <w:r>
+        <w:rPr>
+          <w:rFonts w:ascii="Consolas" w:eastAsia="Times New Roman" w:hAnsi="Consolas" w:cs="Times New Roman"/>
+          <w:color w:val="D4D4D4"/>
+          <w:sz w:val="23"/>
+          <w:szCs w:val="23"/>
+          <w:lang w:val="en-US"/>
+        </w:rPr>
+        <w:t> </w:t>
+      </w:r>
+      <w:proofErr w:type="spellStart"/>
+      <w:r>
+        <w:rPr>
+          <w:rFonts w:ascii="Consolas" w:eastAsia="Times New Roman" w:hAnsi="Consolas" w:cs="Times New Roman"/>
+          <w:color w:val="DCDCAA"/>
+          <w:sz w:val="23"/>
+          <w:szCs w:val="23"/>
+          <w:lang w:val="en-US"/>
+        </w:rPr>
+        <w:t>addFoodInRandomPositionAndTime</w:t>
+      </w:r>
+      <w:proofErr w:type="spellEnd"/>
+      <w:r>
+        <w:rPr>
+          <w:rFonts w:ascii="Consolas" w:eastAsia="Times New Roman" w:hAnsi="Consolas" w:cs="Times New Roman"/>
+          <w:color w:val="D4D4D4"/>
+          <w:sz w:val="23"/>
+          <w:szCs w:val="23"/>
+          <w:lang w:val="en-US"/>
+        </w:rPr>
+        <w:t>():</w:t>
+      </w:r>
+    </w:p>
+    <w:p>
+      <w:pPr>
+        <w:shd w:val="clear" w:color="auto" w:fill="1E1E1E"/>
+        <w:spacing w:after="0" w:line="307" w:lineRule="atLeast"/>
+        <w:rPr>
+          <w:rFonts w:ascii="Consolas" w:eastAsia="Times New Roman" w:hAnsi="Consolas" w:cs="Times New Roman"/>
+          <w:color w:val="D4D4D4"/>
+          <w:sz w:val="23"/>
+          <w:szCs w:val="23"/>
+          <w:lang w:val="en-US"/>
+        </w:rPr>
+      </w:pPr>
+      <w:r>
+        <w:rPr>
+          <w:rFonts w:ascii="Consolas" w:eastAsia="Times New Roman" w:hAnsi="Consolas" w:cs="Times New Roman"/>
+          <w:color w:val="D4D4D4"/>
+          <w:sz w:val="23"/>
+          <w:szCs w:val="23"/>
+          <w:lang w:val="en-US"/>
+        </w:rPr>
+        <w:t>    </w:t>
+      </w:r>
+      <w:proofErr w:type="spellStart"/>
+      <w:r>
+        <w:rPr>
+          <w:rFonts w:ascii="Consolas" w:eastAsia="Times New Roman" w:hAnsi="Consolas" w:cs="Times New Roman"/>
+          <w:color w:val="D4D4D4"/>
+          <w:sz w:val="23"/>
+          <w:szCs w:val="23"/>
+          <w:lang w:val="en-US"/>
+        </w:rPr>
+        <w:t>maxFoodsInGameBoard</w:t>
+      </w:r>
+      <w:proofErr w:type="spellEnd"/>
+      <w:r>
+        <w:rPr>
+          <w:rFonts w:ascii="Consolas" w:eastAsia="Times New Roman" w:hAnsi="Consolas" w:cs="Times New Roman"/>
+          <w:color w:val="D4D4D4"/>
+          <w:sz w:val="23"/>
+          <w:szCs w:val="23"/>
+          <w:lang w:val="en-US"/>
+        </w:rPr>
+        <w:t> = </w:t>
+      </w:r>
+      <w:r>
+        <w:rPr>
+          <w:rFonts w:ascii="Consolas" w:eastAsia="Times New Roman" w:hAnsi="Consolas" w:cs="Times New Roman"/>
+          <w:color w:val="B5CEA8"/>
+          <w:sz w:val="23"/>
+          <w:szCs w:val="23"/>
+          <w:lang w:val="en-US"/>
+        </w:rPr>
+        <w:t>1</w:t>
+      </w:r>
+    </w:p>
+    <w:p>
+      <w:pPr>
+        <w:shd w:val="clear" w:color="auto" w:fill="1E1E1E"/>
+        <w:spacing w:after="0" w:line="307" w:lineRule="atLeast"/>
+        <w:rPr>
+          <w:rFonts w:ascii="Consolas" w:eastAsia="Times New Roman" w:hAnsi="Consolas" w:cs="Times New Roman"/>
+          <w:color w:val="D4D4D4"/>
+          <w:sz w:val="23"/>
+          <w:szCs w:val="23"/>
+        </w:rPr>
+      </w:pPr>
+      <w:r>
+        <w:rPr>
+          <w:rFonts w:ascii="Consolas" w:eastAsia="Times New Roman" w:hAnsi="Consolas" w:cs="Times New Roman"/>
+          <w:color w:val="D4D4D4"/>
+          <w:sz w:val="23"/>
+          <w:szCs w:val="23"/>
+          <w:lang w:val="en-US"/>
+        </w:rPr>
+        <w:t>    </w:t>
+      </w:r>
+      <w:proofErr w:type="spellStart"/>
+      <w:r>
+        <w:rPr>
+          <w:rFonts w:ascii="Consolas" w:eastAsia="Times New Roman" w:hAnsi="Consolas" w:cs="Times New Roman"/>
+          <w:color w:val="D4D4D4"/>
+          <w:sz w:val="23"/>
+          <w:szCs w:val="23"/>
+        </w:rPr>
+        <w:t>actualFoodsInGameBoard</w:t>
+      </w:r>
+      <w:proofErr w:type="spellEnd"/>
+      <w:r>
+        <w:rPr>
+          <w:rFonts w:ascii="Consolas" w:eastAsia="Times New Roman" w:hAnsi="Consolas" w:cs="Times New Roman"/>
+          <w:color w:val="D4D4D4"/>
+          <w:sz w:val="23"/>
+          <w:szCs w:val="23"/>
+        </w:rPr>
+        <w:t> = </w:t>
+      </w:r>
+      <w:r>
+        <w:rPr>
+          <w:rFonts w:ascii="Consolas" w:eastAsia="Times New Roman" w:hAnsi="Consolas" w:cs="Times New Roman"/>
+          <w:color w:val="DCDCAA"/>
+          <w:sz w:val="23"/>
+          <w:szCs w:val="23"/>
+        </w:rPr>
+        <w:t>len</w:t>
+      </w:r>
+      <w:r>
+        <w:rPr>
+          <w:rFonts w:ascii="Consolas" w:eastAsia="Times New Roman" w:hAnsi="Consolas" w:cs="Times New Roman"/>
+          <w:color w:val="D4D4D4"/>
+          <w:sz w:val="23"/>
+          <w:szCs w:val="23"/>
+        </w:rPr>
+        <w:t>(foods)</w:t>
+      </w:r>
+    </w:p>
+    <w:p>
+      <w:pPr>
+        <w:shd w:val="clear" w:color="auto" w:fill="1E1E1E"/>
+        <w:spacing w:after="0" w:line="307" w:lineRule="atLeast"/>
+        <w:rPr>
+          <w:rFonts w:ascii="Consolas" w:eastAsia="Times New Roman" w:hAnsi="Consolas" w:cs="Times New Roman"/>
+          <w:color w:val="D4D4D4"/>
+          <w:sz w:val="23"/>
+          <w:szCs w:val="23"/>
+          <w:lang w:val="en-US"/>
+        </w:rPr>
+      </w:pPr>
+      <w:r>
+        <w:rPr>
+          <w:rFonts w:ascii="Consolas" w:eastAsia="Times New Roman" w:hAnsi="Consolas" w:cs="Times New Roman"/>
+          <w:color w:val="D4D4D4"/>
+          <w:sz w:val="23"/>
+          <w:szCs w:val="23"/>
+        </w:rPr>
+        <w:t>    </w:t>
+      </w:r>
+      <w:proofErr w:type="spellStart"/>
+      <w:r>
+        <w:rPr>
+          <w:rFonts w:ascii="Consolas" w:eastAsia="Times New Roman" w:hAnsi="Consolas" w:cs="Times New Roman"/>
+          <w:color w:val="D4D4D4"/>
+          <w:sz w:val="23"/>
+          <w:szCs w:val="23"/>
+          <w:lang w:val="en-US"/>
+        </w:rPr>
+        <w:t>randomParameter</w:t>
+      </w:r>
+      <w:proofErr w:type="spellEnd"/>
+      <w:r>
+        <w:rPr>
+          <w:rFonts w:ascii="Consolas" w:eastAsia="Times New Roman" w:hAnsi="Consolas" w:cs="Times New Roman"/>
+          <w:color w:val="D4D4D4"/>
+          <w:sz w:val="23"/>
+          <w:szCs w:val="23"/>
+          <w:lang w:val="en-US"/>
+        </w:rPr>
+        <w:t> = </w:t>
+      </w:r>
+      <w:r>
+        <w:rPr>
+          <w:rFonts w:ascii="Consolas" w:eastAsia="Times New Roman" w:hAnsi="Consolas" w:cs="Times New Roman"/>
+          <w:color w:val="B5CEA8"/>
+          <w:sz w:val="23"/>
+          <w:szCs w:val="23"/>
+          <w:lang w:val="en-US"/>
+        </w:rPr>
+        <w:t>30</w:t>
+      </w:r>
+    </w:p>
+    <w:p>
+      <w:pPr>
+        <w:shd w:val="clear" w:color="auto" w:fill="1E1E1E"/>
+        <w:spacing w:after="0" w:line="307" w:lineRule="atLeast"/>
+        <w:rPr>
+          <w:rFonts w:ascii="Consolas" w:eastAsia="Times New Roman" w:hAnsi="Consolas" w:cs="Times New Roman"/>
+          <w:color w:val="D4D4D4"/>
+          <w:sz w:val="23"/>
+          <w:szCs w:val="23"/>
+          <w:lang w:val="en-US"/>
+        </w:rPr>
+      </w:pPr>
+    </w:p>
+    <w:p>
+      <w:pPr>
+        <w:shd w:val="clear" w:color="auto" w:fill="1E1E1E"/>
+        <w:spacing w:after="0" w:line="307" w:lineRule="atLeast"/>
+        <w:rPr>
+          <w:rFonts w:ascii="Consolas" w:eastAsia="Times New Roman" w:hAnsi="Consolas" w:cs="Times New Roman"/>
+          <w:color w:val="D4D4D4"/>
+          <w:sz w:val="23"/>
+          <w:szCs w:val="23"/>
+          <w:lang w:val="en-US"/>
+        </w:rPr>
+      </w:pPr>
+      <w:r>
+        <w:rPr>
+          <w:rFonts w:ascii="Consolas" w:eastAsia="Times New Roman" w:hAnsi="Consolas" w:cs="Times New Roman"/>
+          <w:color w:val="D4D4D4"/>
+          <w:sz w:val="23"/>
+          <w:szCs w:val="23"/>
+          <w:lang w:val="en-US"/>
+        </w:rPr>
+        <w:t>    </w:t>
+      </w:r>
+      <w:r>
+        <w:rPr>
+          <w:rFonts w:ascii="Consolas" w:eastAsia="Times New Roman" w:hAnsi="Consolas" w:cs="Times New Roman"/>
+          <w:color w:val="C586C0"/>
+          <w:sz w:val="23"/>
+          <w:szCs w:val="23"/>
+          <w:lang w:val="en-US"/>
+        </w:rPr>
+        <w:t>if</w:t>
+      </w:r>
+      <w:r>
+        <w:rPr>
+          <w:rFonts w:ascii="Consolas" w:eastAsia="Times New Roman" w:hAnsi="Consolas" w:cs="Times New Roman"/>
+          <w:color w:val="D4D4D4"/>
+          <w:sz w:val="23"/>
+          <w:szCs w:val="23"/>
+          <w:lang w:val="en-US"/>
+        </w:rPr>
+        <w:t> </w:t>
+      </w:r>
+      <w:proofErr w:type="spellStart"/>
+      <w:r>
+        <w:rPr>
+          <w:rFonts w:ascii="Consolas" w:eastAsia="Times New Roman" w:hAnsi="Consolas" w:cs="Times New Roman"/>
+          <w:color w:val="D4D4D4"/>
+          <w:sz w:val="23"/>
+          <w:szCs w:val="23"/>
+          <w:lang w:val="en-US"/>
+        </w:rPr>
+        <w:t>actualFoodsInGameBoard</w:t>
+      </w:r>
+      <w:proofErr w:type="spellEnd"/>
+      <w:r>
+        <w:rPr>
+          <w:rFonts w:ascii="Consolas" w:eastAsia="Times New Roman" w:hAnsi="Consolas" w:cs="Times New Roman"/>
+          <w:color w:val="D4D4D4"/>
+          <w:sz w:val="23"/>
+          <w:szCs w:val="23"/>
+          <w:lang w:val="en-US"/>
+        </w:rPr>
+        <w:t> &lt; </w:t>
+      </w:r>
+      <w:proofErr w:type="spellStart"/>
+      <w:r>
+        <w:rPr>
+          <w:rFonts w:ascii="Consolas" w:eastAsia="Times New Roman" w:hAnsi="Consolas" w:cs="Times New Roman"/>
+          <w:color w:val="D4D4D4"/>
+          <w:sz w:val="23"/>
+          <w:szCs w:val="23"/>
+          <w:lang w:val="en-US"/>
+        </w:rPr>
+        <w:t>maxFoodsInGameBoard</w:t>
+      </w:r>
+      <w:proofErr w:type="spellEnd"/>
+      <w:r>
+        <w:rPr>
+          <w:rFonts w:ascii="Consolas" w:eastAsia="Times New Roman" w:hAnsi="Consolas" w:cs="Times New Roman"/>
+          <w:color w:val="D4D4D4"/>
+          <w:sz w:val="23"/>
+          <w:szCs w:val="23"/>
+          <w:lang w:val="en-US"/>
+        </w:rPr>
+        <w:t>:</w:t>
+      </w:r>
+    </w:p>
+    <w:p>
+      <w:pPr>
+        <w:shd w:val="clear" w:color="auto" w:fill="1E1E1E"/>
+        <w:spacing w:after="0" w:line="307" w:lineRule="atLeast"/>
+        <w:rPr>
+          <w:rFonts w:ascii="Consolas" w:eastAsia="Times New Roman" w:hAnsi="Consolas" w:cs="Times New Roman"/>
+          <w:color w:val="D4D4D4"/>
+          <w:sz w:val="23"/>
+          <w:szCs w:val="23"/>
+          <w:lang w:val="en-US"/>
+        </w:rPr>
+      </w:pPr>
+      <w:r>
+        <w:rPr>
+          <w:rFonts w:ascii="Consolas" w:eastAsia="Times New Roman" w:hAnsi="Consolas" w:cs="Times New Roman"/>
+          <w:color w:val="D4D4D4"/>
+          <w:sz w:val="23"/>
+          <w:szCs w:val="23"/>
+          <w:lang w:val="en-US"/>
+        </w:rPr>
+        <w:t>        </w:t>
+      </w:r>
+      <w:r>
+        <w:rPr>
+          <w:rFonts w:ascii="Consolas" w:eastAsia="Times New Roman" w:hAnsi="Consolas" w:cs="Times New Roman"/>
+          <w:color w:val="6A9955"/>
+          <w:sz w:val="23"/>
+          <w:szCs w:val="23"/>
+          <w:lang w:val="en-US"/>
+        </w:rPr>
+        <w:t>#Add one food if board is empty</w:t>
+      </w:r>
+    </w:p>
+    <w:p>
+      <w:pPr>
+        <w:shd w:val="clear" w:color="auto" w:fill="1E1E1E"/>
+        <w:spacing w:after="0" w:line="307" w:lineRule="atLeast"/>
+        <w:rPr>
+          <w:rFonts w:ascii="Consolas" w:eastAsia="Times New Roman" w:hAnsi="Consolas" w:cs="Times New Roman"/>
+          <w:color w:val="D4D4D4"/>
+          <w:sz w:val="23"/>
+          <w:szCs w:val="23"/>
+          <w:lang w:val="en-US"/>
+        </w:rPr>
+      </w:pPr>
+      <w:r>
+        <w:rPr>
+          <w:rFonts w:ascii="Consolas" w:eastAsia="Times New Roman" w:hAnsi="Consolas" w:cs="Times New Roman"/>
+          <w:color w:val="D4D4D4"/>
+          <w:sz w:val="23"/>
+          <w:szCs w:val="23"/>
+          <w:lang w:val="en-US"/>
+        </w:rPr>
+        <w:t>        </w:t>
+      </w:r>
+      <w:r>
+        <w:rPr>
+          <w:rFonts w:ascii="Consolas" w:eastAsia="Times New Roman" w:hAnsi="Consolas" w:cs="Times New Roman"/>
+          <w:color w:val="C586C0"/>
+          <w:sz w:val="23"/>
+          <w:szCs w:val="23"/>
+          <w:lang w:val="en-US"/>
+        </w:rPr>
+        <w:t>if</w:t>
+      </w:r>
+      <w:r>
+        <w:rPr>
+          <w:rFonts w:ascii="Consolas" w:eastAsia="Times New Roman" w:hAnsi="Consolas" w:cs="Times New Roman"/>
+          <w:color w:val="D4D4D4"/>
+          <w:sz w:val="23"/>
+          <w:szCs w:val="23"/>
+          <w:lang w:val="en-US"/>
+        </w:rPr>
+        <w:t> </w:t>
+      </w:r>
+      <w:proofErr w:type="spellStart"/>
+      <w:r>
+        <w:rPr>
+          <w:rFonts w:ascii="Consolas" w:eastAsia="Times New Roman" w:hAnsi="Consolas" w:cs="Times New Roman"/>
+          <w:color w:val="D4D4D4"/>
+          <w:sz w:val="23"/>
+          <w:szCs w:val="23"/>
+          <w:lang w:val="en-US"/>
+        </w:rPr>
+        <w:t>actualFoodsInGameBoard</w:t>
+      </w:r>
+      <w:proofErr w:type="spellEnd"/>
+      <w:r>
+        <w:rPr>
+          <w:rFonts w:ascii="Consolas" w:eastAsia="Times New Roman" w:hAnsi="Consolas" w:cs="Times New Roman"/>
+          <w:color w:val="D4D4D4"/>
+          <w:sz w:val="23"/>
+          <w:szCs w:val="23"/>
+          <w:lang w:val="en-US"/>
+        </w:rPr>
+        <w:t> == </w:t>
+      </w:r>
+      <w:r>
+        <w:rPr>
+          <w:rFonts w:ascii="Consolas" w:eastAsia="Times New Roman" w:hAnsi="Consolas" w:cs="Times New Roman"/>
+          <w:color w:val="B5CEA8"/>
+          <w:sz w:val="23"/>
+          <w:szCs w:val="23"/>
+          <w:lang w:val="en-US"/>
+        </w:rPr>
+        <w:t>0</w:t>
+      </w:r>
+      <w:r>
+        <w:rPr>
+          <w:rFonts w:ascii="Consolas" w:eastAsia="Times New Roman" w:hAnsi="Consolas" w:cs="Times New Roman"/>
+          <w:color w:val="D4D4D4"/>
+          <w:sz w:val="23"/>
+          <w:szCs w:val="23"/>
+          <w:lang w:val="en-US"/>
+        </w:rPr>
+        <w:t>:</w:t>
+      </w:r>
+    </w:p>
+    <w:p>
+      <w:pPr>
+        <w:shd w:val="clear" w:color="auto" w:fill="1E1E1E"/>
+        <w:spacing w:after="0" w:line="307" w:lineRule="atLeast"/>
+        <w:rPr>
+          <w:rFonts w:ascii="Consolas" w:eastAsia="Times New Roman" w:hAnsi="Consolas" w:cs="Times New Roman"/>
+          <w:color w:val="D4D4D4"/>
+          <w:sz w:val="23"/>
+          <w:szCs w:val="23"/>
+          <w:lang w:val="en-US"/>
+        </w:rPr>
+      </w:pPr>
+      <w:r>
+        <w:rPr>
+          <w:rFonts w:ascii="Consolas" w:eastAsia="Times New Roman" w:hAnsi="Consolas" w:cs="Times New Roman"/>
+          <w:color w:val="D4D4D4"/>
+          <w:sz w:val="23"/>
+          <w:szCs w:val="23"/>
+          <w:lang w:val="en-US"/>
+        </w:rPr>
+        <w:lastRenderedPageBreak/>
+        <w:t>            </w:t>
+      </w:r>
+      <w:proofErr w:type="spellStart"/>
+      <w:r>
+        <w:rPr>
+          <w:rFonts w:ascii="Consolas" w:eastAsia="Times New Roman" w:hAnsi="Consolas" w:cs="Times New Roman"/>
+          <w:color w:val="D4D4D4"/>
+          <w:sz w:val="23"/>
+          <w:szCs w:val="23"/>
+          <w:lang w:val="en-US"/>
+        </w:rPr>
+        <w:t>foods.append</w:t>
+      </w:r>
+      <w:proofErr w:type="spellEnd"/>
+      <w:r>
+        <w:rPr>
+          <w:rFonts w:ascii="Consolas" w:eastAsia="Times New Roman" w:hAnsi="Consolas" w:cs="Times New Roman"/>
+          <w:color w:val="D4D4D4"/>
+          <w:sz w:val="23"/>
+          <w:szCs w:val="23"/>
+          <w:lang w:val="en-US"/>
+        </w:rPr>
+        <w:t>(Food())</w:t>
+      </w:r>
+    </w:p>
+    <w:p>
+      <w:pPr>
+        <w:shd w:val="clear" w:color="auto" w:fill="1E1E1E"/>
+        <w:spacing w:after="0" w:line="307" w:lineRule="atLeast"/>
+        <w:rPr>
+          <w:rFonts w:ascii="Consolas" w:eastAsia="Times New Roman" w:hAnsi="Consolas" w:cs="Times New Roman"/>
+          <w:color w:val="D4D4D4"/>
+          <w:sz w:val="23"/>
+          <w:szCs w:val="23"/>
+          <w:lang w:val="en-US"/>
+        </w:rPr>
+      </w:pPr>
+      <w:r>
+        <w:rPr>
+          <w:rFonts w:ascii="Consolas" w:eastAsia="Times New Roman" w:hAnsi="Consolas" w:cs="Times New Roman"/>
+          <w:color w:val="D4D4D4"/>
+          <w:sz w:val="23"/>
+          <w:szCs w:val="23"/>
+          <w:lang w:val="en-US"/>
+        </w:rPr>
+        <w:t>        </w:t>
+      </w:r>
+      <w:r>
+        <w:rPr>
+          <w:rFonts w:ascii="Consolas" w:eastAsia="Times New Roman" w:hAnsi="Consolas" w:cs="Times New Roman"/>
+          <w:color w:val="6A9955"/>
+          <w:sz w:val="23"/>
+          <w:szCs w:val="23"/>
+          <w:lang w:val="en-US"/>
+        </w:rPr>
+        <w:t>#Add next food to board sometimes</w:t>
+      </w:r>
+    </w:p>
+    <w:p>
+      <w:pPr>
+        <w:shd w:val="clear" w:color="auto" w:fill="1E1E1E"/>
+        <w:spacing w:line="307" w:lineRule="atLeast"/>
+        <w:rPr>
+          <w:rFonts w:ascii="Consolas" w:eastAsia="Times New Roman" w:hAnsi="Consolas" w:cs="Times New Roman"/>
+          <w:color w:val="D4D4D4"/>
+          <w:sz w:val="23"/>
+          <w:szCs w:val="23"/>
+          <w:lang w:val="en-US"/>
+        </w:rPr>
+      </w:pPr>
+      <w:r>
+        <w:rPr>
+          <w:rFonts w:ascii="Consolas" w:eastAsia="Times New Roman" w:hAnsi="Consolas" w:cs="Times New Roman"/>
+          <w:color w:val="D4D4D4"/>
+          <w:sz w:val="23"/>
+          <w:szCs w:val="23"/>
+        </w:rPr>
+        <w:t>        </w:t>
+      </w:r>
+      <w:r>
+        <w:rPr>
+          <w:rFonts w:ascii="Consolas" w:eastAsia="Times New Roman" w:hAnsi="Consolas" w:cs="Times New Roman"/>
+          <w:color w:val="C586C0"/>
+          <w:sz w:val="23"/>
+          <w:szCs w:val="23"/>
+          <w:lang w:val="en-US"/>
+        </w:rPr>
+        <w:t>if</w:t>
+      </w:r>
+      <w:r>
+        <w:rPr>
+          <w:rFonts w:ascii="Consolas" w:eastAsia="Times New Roman" w:hAnsi="Consolas" w:cs="Times New Roman"/>
+          <w:color w:val="D4D4D4"/>
+          <w:sz w:val="23"/>
+          <w:szCs w:val="23"/>
+          <w:lang w:val="en-US"/>
+        </w:rPr>
+        <w:t> </w:t>
+      </w:r>
+      <w:proofErr w:type="spellStart"/>
+      <w:r>
+        <w:rPr>
+          <w:rFonts w:ascii="Consolas" w:eastAsia="Times New Roman" w:hAnsi="Consolas" w:cs="Times New Roman"/>
+          <w:color w:val="D4D4D4"/>
+          <w:sz w:val="23"/>
+          <w:szCs w:val="23"/>
+          <w:lang w:val="en-US"/>
+        </w:rPr>
+        <w:t>random.randint</w:t>
+      </w:r>
+      <w:proofErr w:type="spellEnd"/>
+      <w:r>
+        <w:rPr>
+          <w:rFonts w:ascii="Consolas" w:eastAsia="Times New Roman" w:hAnsi="Consolas" w:cs="Times New Roman"/>
+          <w:color w:val="D4D4D4"/>
+          <w:sz w:val="23"/>
+          <w:szCs w:val="23"/>
+          <w:lang w:val="en-US"/>
+        </w:rPr>
+        <w:t>(</w:t>
+      </w:r>
+      <w:r>
+        <w:rPr>
+          <w:rFonts w:ascii="Consolas" w:eastAsia="Times New Roman" w:hAnsi="Consolas" w:cs="Times New Roman"/>
+          <w:color w:val="B5CEA8"/>
+          <w:sz w:val="23"/>
+          <w:szCs w:val="23"/>
+          <w:lang w:val="en-US"/>
+        </w:rPr>
+        <w:t>0</w:t>
+      </w:r>
+      <w:r>
+        <w:rPr>
+          <w:rFonts w:ascii="Consolas" w:eastAsia="Times New Roman" w:hAnsi="Consolas" w:cs="Times New Roman"/>
+          <w:color w:val="D4D4D4"/>
+          <w:sz w:val="23"/>
+          <w:szCs w:val="23"/>
+          <w:lang w:val="en-US"/>
+        </w:rPr>
+        <w:t>, </w:t>
+      </w:r>
+      <w:proofErr w:type="spellStart"/>
+      <w:r>
+        <w:rPr>
+          <w:rFonts w:ascii="Consolas" w:eastAsia="Times New Roman" w:hAnsi="Consolas" w:cs="Times New Roman"/>
+          <w:color w:val="D4D4D4"/>
+          <w:sz w:val="23"/>
+          <w:szCs w:val="23"/>
+          <w:lang w:val="en-US"/>
+        </w:rPr>
+        <w:t>randomParameter</w:t>
+      </w:r>
+      <w:proofErr w:type="spellEnd"/>
+      <w:r>
+        <w:rPr>
+          <w:rFonts w:ascii="Consolas" w:eastAsia="Times New Roman" w:hAnsi="Consolas" w:cs="Times New Roman"/>
+          <w:color w:val="D4D4D4"/>
+          <w:sz w:val="23"/>
+          <w:szCs w:val="23"/>
+          <w:lang w:val="en-US"/>
+        </w:rPr>
+        <w:t>) == </w:t>
+      </w:r>
+      <w:r>
+        <w:rPr>
+          <w:rFonts w:ascii="Consolas" w:eastAsia="Times New Roman" w:hAnsi="Consolas" w:cs="Times New Roman"/>
+          <w:color w:val="B5CEA8"/>
+          <w:sz w:val="23"/>
+          <w:szCs w:val="23"/>
+          <w:lang w:val="en-US"/>
+        </w:rPr>
+        <w:t>1</w:t>
+      </w:r>
+      <w:r>
+        <w:rPr>
+          <w:rFonts w:ascii="Consolas" w:eastAsia="Times New Roman" w:hAnsi="Consolas" w:cs="Times New Roman"/>
+          <w:color w:val="D4D4D4"/>
+          <w:sz w:val="23"/>
+          <w:szCs w:val="23"/>
+          <w:lang w:val="en-US"/>
+        </w:rPr>
+        <w:t>:</w:t>
+      </w:r>
+      <w:r>
+        <w:rPr>
+          <w:rFonts w:ascii="Consolas" w:eastAsia="Times New Roman" w:hAnsi="Consolas" w:cs="Times New Roman"/>
+          <w:color w:val="D4D4D4"/>
+          <w:sz w:val="23"/>
+          <w:szCs w:val="23"/>
+          <w:lang w:val="en-US"/>
+        </w:rPr>
+        <w:br/>
+        <w:t xml:space="preserve">            </w:t>
+      </w:r>
+      <w:proofErr w:type="spellStart"/>
+      <w:r>
+        <w:rPr>
+          <w:rFonts w:ascii="Consolas" w:eastAsia="Times New Roman" w:hAnsi="Consolas" w:cs="Times New Roman"/>
+          <w:color w:val="D4D4D4"/>
+          <w:sz w:val="23"/>
+          <w:szCs w:val="23"/>
+          <w:lang w:val="en-US"/>
+        </w:rPr>
+        <w:t>foods.append</w:t>
+      </w:r>
+      <w:proofErr w:type="spellEnd"/>
+      <w:r>
+        <w:rPr>
+          <w:rFonts w:ascii="Consolas" w:eastAsia="Times New Roman" w:hAnsi="Consolas" w:cs="Times New Roman"/>
+          <w:color w:val="D4D4D4"/>
+          <w:sz w:val="23"/>
+          <w:szCs w:val="23"/>
+          <w:lang w:val="en-US"/>
+        </w:rPr>
+        <w:t>(Food())</w:t>
+      </w:r>
+    </w:p>
+    <w:p>
+      <w:r>
+        <w:t xml:space="preserve">Kod ten dodaje zawsze jedzenie w momencie gdy </w:t>
+      </w:r>
+      <w:proofErr w:type="spellStart"/>
+      <w:r>
+        <w:t>snake</w:t>
+      </w:r>
+      <w:proofErr w:type="spellEnd"/>
+      <w:r>
+        <w:t xml:space="preserve"> zje z planszy ostatni element, oraz w losowych momentach dodaje na planszy segment z jedzeniem </w:t>
+      </w:r>
+      <w:r>
+        <w:t>o ile zmieści się w maksymalnym limicie dostępnego jedzenie na planszy.</w:t>
+      </w:r>
+    </w:p>
+    <w:p>
+      <w:r>
+        <w:t xml:space="preserve">→ Funkcja obsługująca zdarzenia </w:t>
+      </w:r>
+      <w:proofErr w:type="spellStart"/>
+      <w:r>
+        <w:t>input</w:t>
+      </w:r>
+      <w:proofErr w:type="spellEnd"/>
+      <w:r>
+        <w:t>/</w:t>
+      </w:r>
+      <w:proofErr w:type="spellStart"/>
+      <w:r>
+        <w:t>output</w:t>
+      </w:r>
+      <w:proofErr w:type="spellEnd"/>
+      <w:r>
+        <w:t>:</w:t>
+      </w:r>
+    </w:p>
+    <w:p>
+      <w:pPr>
+        <w:shd w:val="clear" w:color="auto" w:fill="1E1E1E"/>
+        <w:spacing w:after="0" w:line="307" w:lineRule="atLeast"/>
+        <w:rPr>
+          <w:rFonts w:ascii="Consolas" w:eastAsia="Times New Roman" w:hAnsi="Consolas" w:cs="Times New Roman"/>
+          <w:color w:val="D4D4D4"/>
+          <w:sz w:val="23"/>
+          <w:szCs w:val="23"/>
+        </w:rPr>
+      </w:pPr>
+      <w:proofErr w:type="spellStart"/>
+      <w:r>
+        <w:rPr>
+          <w:rFonts w:ascii="Consolas" w:eastAsia="Times New Roman" w:hAnsi="Consolas" w:cs="Times New Roman"/>
+          <w:color w:val="569CD6"/>
+          <w:sz w:val="23"/>
+          <w:szCs w:val="23"/>
+        </w:rPr>
+        <w:t>def</w:t>
+      </w:r>
+      <w:proofErr w:type="spellEnd"/>
+      <w:r>
+        <w:rPr>
+          <w:rFonts w:ascii="Consolas" w:eastAsia="Times New Roman" w:hAnsi="Consolas" w:cs="Times New Roman"/>
+          <w:color w:val="D4D4D4"/>
+          <w:sz w:val="23"/>
+          <w:szCs w:val="23"/>
+        </w:rPr>
+        <w:t> </w:t>
+      </w:r>
+      <w:proofErr w:type="spellStart"/>
+      <w:r>
+        <w:rPr>
+          <w:rFonts w:ascii="Consolas" w:eastAsia="Times New Roman" w:hAnsi="Consolas" w:cs="Times New Roman"/>
+          <w:color w:val="DCDCAA"/>
+          <w:sz w:val="23"/>
+          <w:szCs w:val="23"/>
+        </w:rPr>
+        <w:t>handleEvents</w:t>
+      </w:r>
+      <w:proofErr w:type="spellEnd"/>
+      <w:r>
+        <w:rPr>
+          <w:rFonts w:ascii="Consolas" w:eastAsia="Times New Roman" w:hAnsi="Consolas" w:cs="Times New Roman"/>
+          <w:color w:val="D4D4D4"/>
+          <w:sz w:val="23"/>
+          <w:szCs w:val="23"/>
+        </w:rPr>
+        <w:t>(</w:t>
+      </w:r>
+      <w:proofErr w:type="spellStart"/>
+      <w:r>
+        <w:rPr>
+          <w:rFonts w:ascii="Consolas" w:eastAsia="Times New Roman" w:hAnsi="Consolas" w:cs="Times New Roman"/>
+          <w:color w:val="9CDCFE"/>
+          <w:sz w:val="23"/>
+          <w:szCs w:val="23"/>
+        </w:rPr>
+        <w:t>events</w:t>
+      </w:r>
+      <w:proofErr w:type="spellEnd"/>
+      <w:r>
+        <w:rPr>
+          <w:rFonts w:ascii="Consolas" w:eastAsia="Times New Roman" w:hAnsi="Consolas" w:cs="Times New Roman"/>
+          <w:color w:val="D4D4D4"/>
+          <w:sz w:val="23"/>
+          <w:szCs w:val="23"/>
+        </w:rPr>
+        <w:t>):</w:t>
+      </w:r>
+    </w:p>
+    <w:p/>
+    <w:p>
+      <w:r>
+        <w:t>→ Funkcja rysująca okno gry w każdej klatce:</w:t>
+      </w:r>
+    </w:p>
+    <w:p>
+      <w:pPr>
+        <w:shd w:val="clear" w:color="auto" w:fill="1E1E1E"/>
+        <w:spacing w:after="0" w:line="307" w:lineRule="atLeast"/>
+        <w:rPr>
+          <w:rFonts w:ascii="Consolas" w:eastAsia="Times New Roman" w:hAnsi="Consolas" w:cs="Times New Roman"/>
+          <w:color w:val="D4D4D4"/>
+          <w:sz w:val="23"/>
+          <w:szCs w:val="23"/>
+        </w:rPr>
+      </w:pPr>
+      <w:proofErr w:type="spellStart"/>
+      <w:r>
+        <w:rPr>
+          <w:rFonts w:ascii="Consolas" w:eastAsia="Times New Roman" w:hAnsi="Consolas" w:cs="Times New Roman"/>
+          <w:color w:val="569CD6"/>
+          <w:sz w:val="23"/>
+          <w:szCs w:val="23"/>
+        </w:rPr>
+        <w:t>def</w:t>
+      </w:r>
+      <w:proofErr w:type="spellEnd"/>
+      <w:r>
+        <w:rPr>
+          <w:rFonts w:ascii="Consolas" w:eastAsia="Times New Roman" w:hAnsi="Consolas" w:cs="Times New Roman"/>
+          <w:color w:val="D4D4D4"/>
+          <w:sz w:val="23"/>
+          <w:szCs w:val="23"/>
+        </w:rPr>
+        <w:t> </w:t>
+      </w:r>
+      <w:proofErr w:type="spellStart"/>
+      <w:r>
+        <w:rPr>
+          <w:rFonts w:ascii="Consolas" w:eastAsia="Times New Roman" w:hAnsi="Consolas" w:cs="Times New Roman"/>
+          <w:color w:val="DCDCAA"/>
+          <w:sz w:val="23"/>
+          <w:szCs w:val="23"/>
+        </w:rPr>
+        <w:t>drawGameWindow</w:t>
+      </w:r>
+      <w:proofErr w:type="spellEnd"/>
+      <w:r>
+        <w:rPr>
+          <w:rFonts w:ascii="Consolas" w:eastAsia="Times New Roman" w:hAnsi="Consolas" w:cs="Times New Roman"/>
+          <w:color w:val="D4D4D4"/>
+          <w:sz w:val="23"/>
+          <w:szCs w:val="23"/>
+        </w:rPr>
+        <w:t>():</w:t>
+      </w:r>
+    </w:p>
+    <w:p/>
+    <w:p>
+      <w:r>
+        <w:t>→ Funkcja wyświetlająca okno z powiadomieniem dla gracza:</w:t>
+      </w:r>
+    </w:p>
+    <w:p>
+      <w:pPr>
+        <w:shd w:val="clear" w:color="auto" w:fill="1E1E1E"/>
+        <w:spacing w:after="0" w:line="307" w:lineRule="atLeast"/>
+        <w:rPr>
+          <w:rFonts w:ascii="Consolas" w:eastAsia="Times New Roman" w:hAnsi="Consolas" w:cs="Times New Roman"/>
+          <w:color w:val="D4D4D4"/>
+          <w:sz w:val="23"/>
+          <w:szCs w:val="23"/>
+        </w:rPr>
+      </w:pPr>
+      <w:proofErr w:type="spellStart"/>
+      <w:r>
+        <w:rPr>
+          <w:rFonts w:ascii="Consolas" w:eastAsia="Times New Roman" w:hAnsi="Consolas" w:cs="Times New Roman"/>
+          <w:color w:val="569CD6"/>
+          <w:sz w:val="23"/>
+          <w:szCs w:val="23"/>
+        </w:rPr>
+        <w:t>def</w:t>
+      </w:r>
+      <w:proofErr w:type="spellEnd"/>
+      <w:r>
+        <w:rPr>
+          <w:rFonts w:ascii="Consolas" w:eastAsia="Times New Roman" w:hAnsi="Consolas" w:cs="Times New Roman"/>
+          <w:color w:val="D4D4D4"/>
+          <w:sz w:val="23"/>
+          <w:szCs w:val="23"/>
+        </w:rPr>
+        <w:t> </w:t>
+      </w:r>
+      <w:proofErr w:type="spellStart"/>
+      <w:r>
+        <w:rPr>
+          <w:rFonts w:ascii="Consolas" w:eastAsia="Times New Roman" w:hAnsi="Consolas" w:cs="Times New Roman"/>
+          <w:color w:val="DCDCAA"/>
+          <w:sz w:val="23"/>
+          <w:szCs w:val="23"/>
+        </w:rPr>
+        <w:t>displayMessageBox</w:t>
+      </w:r>
+      <w:proofErr w:type="spellEnd"/>
+      <w:r>
+        <w:rPr>
+          <w:rFonts w:ascii="Consolas" w:eastAsia="Times New Roman" w:hAnsi="Consolas" w:cs="Times New Roman"/>
+          <w:color w:val="D4D4D4"/>
+          <w:sz w:val="23"/>
+          <w:szCs w:val="23"/>
+        </w:rPr>
+        <w:t>(</w:t>
+      </w:r>
+      <w:proofErr w:type="spellStart"/>
+      <w:r>
+        <w:rPr>
+          <w:rFonts w:ascii="Consolas" w:eastAsia="Times New Roman" w:hAnsi="Consolas" w:cs="Times New Roman"/>
+          <w:color w:val="9CDCFE"/>
+          <w:sz w:val="23"/>
+          <w:szCs w:val="23"/>
+        </w:rPr>
+        <w:t>subject</w:t>
+      </w:r>
+      <w:proofErr w:type="spellEnd"/>
+      <w:r>
+        <w:rPr>
+          <w:rFonts w:ascii="Consolas" w:eastAsia="Times New Roman" w:hAnsi="Consolas" w:cs="Times New Roman"/>
+          <w:color w:val="D4D4D4"/>
+          <w:sz w:val="23"/>
+          <w:szCs w:val="23"/>
+        </w:rPr>
+        <w:t>, </w:t>
+      </w:r>
+      <w:proofErr w:type="spellStart"/>
+      <w:r>
+        <w:rPr>
+          <w:rFonts w:ascii="Consolas" w:eastAsia="Times New Roman" w:hAnsi="Consolas" w:cs="Times New Roman"/>
+          <w:color w:val="9CDCFE"/>
+          <w:sz w:val="23"/>
+          <w:szCs w:val="23"/>
+        </w:rPr>
+        <w:t>content</w:t>
+      </w:r>
+      <w:proofErr w:type="spellEnd"/>
+      <w:r>
+        <w:rPr>
+          <w:rFonts w:ascii="Consolas" w:eastAsia="Times New Roman" w:hAnsi="Consolas" w:cs="Times New Roman"/>
+          <w:color w:val="D4D4D4"/>
+          <w:sz w:val="23"/>
+          <w:szCs w:val="23"/>
+        </w:rPr>
+        <w:t>):</w:t>
+      </w:r>
+    </w:p>
+    <w:p/>
+    <w:p>
+      <w:pPr>
+        <w:pStyle w:val="Nagwek1"/>
+      </w:pPr>
+      <w:r>
+        <w:t>5. Zdjęcie fizycznego urządzenia oraz połączeń</w:t>
+      </w:r>
+    </w:p>
+    <w:p>
+      <w:r>
         <w:t>X</w:t>
       </w:r>
     </w:p>
@@ -852,12 +4452,122 @@
         <w:pStyle w:val="Nagwek1"/>
       </w:pPr>
       <w:r>
-        <w:t>5. Zdjęcie fizycznego urządzenia oraz połączeń</w:t>
-      </w:r>
-    </w:p>
-    <w:p>
-      <w:r>
-        <w:t>X</w:t>
+        <w:t>6. Zrzuty z ekranu z aplikacji</w:t>
+      </w:r>
+    </w:p>
+    <w:p>
+      <w:r>
+        <w:pict>
+          <v:shape id="_x0000_i1025" type="#_x0000_t75" style="width:253.2pt;height:173.95pt;mso-position-horizontal:absolute">
+            <v:imagedata r:id="rId6" o:title="s1"/>
+          </v:shape>
+        </w:pict>
+      </w:r>
+      <w:r>
+        <w:rPr>
+          <w:noProof/>
+        </w:rPr>
+        <w:drawing>
+          <wp:inline distT="0" distB="0" distL="0" distR="0">
+            <wp:extent cx="3215640" cy="2209165"/>
+            <wp:effectExtent l="19050" t="0" r="3810" b="0"/>
+            <wp:docPr id="22" name="Obraz 22" descr="C:\Users\DJ Chemik\AppData\Local\Microsoft\Windows\INetCache\Content.Word\s2.png"/>
+            <wp:cNvGraphicFramePr>
+              <a:graphicFrameLocks xmlns:a="http://schemas.openxmlformats.org/drawingml/2006/main" noChangeAspect="1"/>
+            </wp:cNvGraphicFramePr>
+            <a:graphic xmlns:a="http://schemas.openxmlformats.org/drawingml/2006/main">
+              <a:graphicData uri="http://schemas.openxmlformats.org/drawingml/2006/picture">
+                <pic:pic xmlns:pic="http://schemas.openxmlformats.org/drawingml/2006/picture">
+                  <pic:nvPicPr>
+                    <pic:cNvPr id="0" name="Picture 22" descr="C:\Users\DJ Chemik\AppData\Local\Microsoft\Windows\INetCache\Content.Word\s2.png"/>
+                    <pic:cNvPicPr>
+                      <a:picLocks noChangeAspect="1" noChangeArrowheads="1"/>
+                    </pic:cNvPicPr>
+                  </pic:nvPicPr>
+                  <pic:blipFill>
+                    <a:blip r:embed="rId7"/>
+                    <a:srcRect/>
+                    <a:stretch>
+                      <a:fillRect/>
+                    </a:stretch>
+                  </pic:blipFill>
+                  <pic:spPr bwMode="auto">
+                    <a:xfrm>
+                      <a:off x="0" y="0"/>
+                      <a:ext cx="3215640" cy="2209165"/>
+                    </a:xfrm>
+                    <a:prstGeom prst="rect">
+                      <a:avLst/>
+                    </a:prstGeom>
+                    <a:noFill/>
+                    <a:ln w="9525">
+                      <a:noFill/>
+                      <a:miter lim="800000"/>
+                      <a:headEnd/>
+                      <a:tailEnd/>
+                    </a:ln>
+                  </pic:spPr>
+                </pic:pic>
+              </a:graphicData>
+            </a:graphic>
+          </wp:inline>
+        </w:drawing>
+      </w:r>
+      <w:r>
+        <w:rPr>
+          <w:noProof/>
+        </w:rPr>
+        <w:drawing>
+          <wp:inline distT="0" distB="0" distL="0" distR="0">
+            <wp:extent cx="3207281" cy="2209165"/>
+            <wp:effectExtent l="19050" t="0" r="0" b="0"/>
+            <wp:docPr id="1" name="Obraz 17" descr="C:\Users\DJ Chemik\AppData\Local\Microsoft\Windows\INetCache\Content.Word\s4.png"/>
+            <wp:cNvGraphicFramePr>
+              <a:graphicFrameLocks xmlns:a="http://schemas.openxmlformats.org/drawingml/2006/main" noChangeAspect="1"/>
+            </wp:cNvGraphicFramePr>
+            <a:graphic xmlns:a="http://schemas.openxmlformats.org/drawingml/2006/main">
+              <a:graphicData uri="http://schemas.openxmlformats.org/drawingml/2006/picture">
+                <pic:pic xmlns:pic="http://schemas.openxmlformats.org/drawingml/2006/picture">
+                  <pic:nvPicPr>
+                    <pic:cNvPr id="0" name="Picture 17" descr="C:\Users\DJ Chemik\AppData\Local\Microsoft\Windows\INetCache\Content.Word\s4.png"/>
+                    <pic:cNvPicPr>
+                      <a:picLocks noChangeAspect="1" noChangeArrowheads="1"/>
+                    </pic:cNvPicPr>
+                  </pic:nvPicPr>
+                  <pic:blipFill>
+                    <a:blip r:embed="rId8"/>
+                    <a:stretch>
+                      <a:fillRect/>
+                    </a:stretch>
+                  </pic:blipFill>
+                  <pic:spPr bwMode="auto">
+                    <a:xfrm>
+                      <a:off x="0" y="0"/>
+                      <a:ext cx="3207281" cy="2209165"/>
+                    </a:xfrm>
+                    <a:prstGeom prst="rect">
+                      <a:avLst/>
+                    </a:prstGeom>
+                    <a:noFill/>
+                    <a:ln w="9525">
+                      <a:noFill/>
+                      <a:miter lim="800000"/>
+                      <a:headEnd/>
+                      <a:tailEnd/>
+                    </a:ln>
+                  </pic:spPr>
+                </pic:pic>
+              </a:graphicData>
+            </a:graphic>
+          </wp:inline>
+        </w:drawing>
+      </w:r>
+      <w:r>
+        <w:pict>
+          <v:shape id="_x0000_i1026" type="#_x0000_t75" style="width:253.2pt;height:173.95pt;mso-position-horizontal:absolute;mso-position-vertical:absolute">
+            <v:imagedata r:id="rId9" o:title="s3"/>
+          </v:shape>
+        </w:pict>
       </w:r>
     </w:p>
     <w:p>
@@ -865,19 +4575,7 @@
         <w:pStyle w:val="Nagwek1"/>
       </w:pPr>
       <w:r>
-        <w:t>6. Zrzuty z ekranu z aplikacji</w:t>
-      </w:r>
-    </w:p>
-    <w:p>
-      <w:r>
-        <w:t>X</w:t>
-      </w:r>
-    </w:p>
-    <w:p>
-      <w:pPr>
-        <w:pStyle w:val="Nagwek1"/>
-      </w:pPr>
-      <w:r>
+        <w:lastRenderedPageBreak/>
         <w:t>7. Podsumowanie i wnioski</w:t>
       </w:r>
     </w:p>
@@ -888,7 +4586,7 @@
     </w:p>
     <w:sectPr>
       <w:pgSz w:w="11906" w:h="16838"/>
-      <w:pgMar w:top="567" w:right="1417" w:bottom="567" w:left="1417" w:header="708" w:footer="708" w:gutter="0"/>
+      <w:pgMar w:top="567" w:right="991" w:bottom="567" w:left="709" w:header="708" w:footer="708" w:gutter="0"/>
       <w:cols w:space="708"/>
       <w:docGrid w:linePitch="360"/>
     </w:sectPr>
@@ -1336,6 +5034,7 @@
   <w:style w:type="paragraph" w:default="1" w:styleId="Normalny">
     <w:name w:val="Normal"/>
     <w:qFormat/>
+    <w:rsid w:val="005D0F0D"/>
   </w:style>
   <w:style w:type="paragraph" w:styleId="Nagwek1">
     <w:name w:val="heading 1"/>
@@ -1442,6 +5141,36 @@
       <w:color w:val="365F91" w:themeColor="accent1" w:themeShade="BF"/>
       <w:sz w:val="28"/>
       <w:szCs w:val="28"/>
+    </w:rPr>
+  </w:style>
+  <w:style w:type="paragraph" w:styleId="Tekstdymka">
+    <w:name w:val="Balloon Text"/>
+    <w:basedOn w:val="Normalny"/>
+    <w:link w:val="TekstdymkaZnak"/>
+    <w:uiPriority w:val="99"/>
+    <w:semiHidden/>
+    <w:unhideWhenUsed/>
+    <w:rsid w:val="004F5689"/>
+    <w:pPr>
+      <w:spacing w:after="0" w:line="240" w:lineRule="auto"/>
+    </w:pPr>
+    <w:rPr>
+      <w:rFonts w:ascii="Tahoma" w:hAnsi="Tahoma" w:cs="Tahoma"/>
+      <w:sz w:val="16"/>
+      <w:szCs w:val="16"/>
+    </w:rPr>
+  </w:style>
+  <w:style w:type="character" w:customStyle="1" w:styleId="TekstdymkaZnak">
+    <w:name w:val="Tekst dymka Znak"/>
+    <w:basedOn w:val="Domylnaczcionkaakapitu"/>
+    <w:link w:val="Tekstdymka"/>
+    <w:uiPriority w:val="99"/>
+    <w:semiHidden/>
+    <w:rsid w:val="004F5689"/>
+    <w:rPr>
+      <w:rFonts w:ascii="Tahoma" w:hAnsi="Tahoma" w:cs="Tahoma"/>
+      <w:sz w:val="16"/>
+      <w:szCs w:val="16"/>
     </w:rPr>
   </w:style>
 </w:styles>

</xml_diff>